<commit_message>
update analysis, created chess class
</commit_message>
<xml_diff>
--- a/ml/assign3 analysis/gsaavedra3-analysis.docx
+++ b/ml/assign3 analysis/gsaavedra3-analysis.docx
@@ -34,7 +34,10 @@
         <w:pStyle w:val="AffiliationandAddress"/>
       </w:pPr>
       <w:r>
-        <w:t>Gsaavedra3@gatech.edu</w:t>
+        <w:t>g</w:t>
+      </w:r>
+      <w:r>
+        <w:t>saavedra3@gatech.edu</w:t>
       </w:r>
       <w:r>
         <w:br/>
@@ -8315,6 +8318,980 @@
           <w:sz w:val="20"/>
         </w:rPr>
       </w:pPr>
+      <w:r>
+        <w:rPr>
+          <w:b/>
+          <w:sz w:val="20"/>
+        </w:rPr>
+        <w:lastRenderedPageBreak/>
+        <w:t>Targeted Projection Pursuit</w:t>
+      </w:r>
+    </w:p>
+    <w:p>
+      <w:pPr>
+        <w:pStyle w:val="References"/>
+        <w:rPr>
+          <w:sz w:val="20"/>
+        </w:rPr>
+      </w:pPr>
+      <w:r>
+        <w:rPr>
+          <w:sz w:val="20"/>
+        </w:rPr>
+        <w:t xml:space="preserve">PCA was run first on the data.  </w:t>
+      </w:r>
+      <w:r>
+        <w:rPr>
+          <w:sz w:val="20"/>
+        </w:rPr>
+        <w:t>The set was reduced</w:t>
+      </w:r>
+      <w:r>
+        <w:rPr>
+          <w:sz w:val="20"/>
+        </w:rPr>
+        <w:t xml:space="preserve"> from 16 PCA attributes</w:t>
+      </w:r>
+      <w:r>
+        <w:rPr>
+          <w:sz w:val="20"/>
+        </w:rPr>
+        <w:t xml:space="preserve"> down to 5 attributes.  </w:t>
+      </w:r>
+      <w:r>
+        <w:rPr>
+          <w:sz w:val="20"/>
+        </w:rPr>
+        <w:t xml:space="preserve">The PCA attributes chosen were 4, 7, 10, 13, </w:t>
+      </w:r>
+      <w:proofErr w:type="gramStart"/>
+      <w:r>
+        <w:rPr>
+          <w:sz w:val="20"/>
+        </w:rPr>
+        <w:t>15</w:t>
+      </w:r>
+      <w:proofErr w:type="gramEnd"/>
+      <w:r>
+        <w:rPr>
+          <w:sz w:val="20"/>
+        </w:rPr>
+        <w:t xml:space="preserve">.  </w:t>
+      </w:r>
+    </w:p>
+    <w:p>
+      <w:pPr>
+        <w:pStyle w:val="References"/>
+        <w:rPr>
+          <w:b/>
+          <w:sz w:val="20"/>
+        </w:rPr>
+      </w:pPr>
+      <w:proofErr w:type="gramStart"/>
+      <w:r>
+        <w:rPr>
+          <w:b/>
+          <w:sz w:val="20"/>
+        </w:rPr>
+        <w:t>k-Means</w:t>
+      </w:r>
+      <w:proofErr w:type="gramEnd"/>
+    </w:p>
+    <w:p>
+      <w:pPr>
+        <w:pStyle w:val="References"/>
+        <w:rPr>
+          <w:sz w:val="20"/>
+        </w:rPr>
+      </w:pPr>
+      <w:proofErr w:type="gramStart"/>
+      <w:r>
+        <w:rPr>
+          <w:sz w:val="20"/>
+        </w:rPr>
+        <w:t>k</w:t>
+      </w:r>
+      <w:proofErr w:type="gramEnd"/>
+      <w:r>
+        <w:rPr>
+          <w:sz w:val="20"/>
+        </w:rPr>
+        <w:t xml:space="preserve"> was set to 2 and the canopy method was used with T1 = 10.25 and T2 = 10.  The number of iterations was 9 and the time taken was 0.01 seconds.  </w:t>
+      </w:r>
+      <w:r>
+        <w:rPr>
+          <w:sz w:val="20"/>
+        </w:rPr>
+        <w:t xml:space="preserve">The misclassification was 42.8% and the within cluster sum of squared errors was 75.07.  </w:t>
+      </w:r>
+      <w:r>
+        <w:rPr>
+          <w:sz w:val="20"/>
+        </w:rPr>
+        <w:t xml:space="preserve">The clusters are almost evenly balanced at 273/301.  </w:t>
+      </w:r>
+    </w:p>
+    <w:p>
+      <w:pPr>
+        <w:pStyle w:val="References"/>
+        <w:rPr>
+          <w:sz w:val="20"/>
+        </w:rPr>
+      </w:pPr>
+      <w:r>
+        <w:rPr>
+          <w:sz w:val="20"/>
+        </w:rPr>
+        <w:t xml:space="preserve">The figure shows PCA attribute 4 vs attribute 10 (PCA measure, its </w:t>
+      </w:r>
+      <w:proofErr w:type="spellStart"/>
+      <w:r>
+        <w:rPr>
+          <w:sz w:val="20"/>
+        </w:rPr>
+        <w:t>att</w:t>
+      </w:r>
+      <w:proofErr w:type="spellEnd"/>
+      <w:r>
+        <w:rPr>
+          <w:sz w:val="20"/>
+        </w:rPr>
+        <w:t xml:space="preserve"> 4 vs </w:t>
+      </w:r>
+      <w:proofErr w:type="spellStart"/>
+      <w:r>
+        <w:rPr>
+          <w:sz w:val="20"/>
+        </w:rPr>
+        <w:t>att</w:t>
+      </w:r>
+      <w:proofErr w:type="spellEnd"/>
+      <w:r>
+        <w:rPr>
+          <w:sz w:val="20"/>
+        </w:rPr>
+        <w:t xml:space="preserve"> 5 for TPP).  </w:t>
+      </w:r>
+      <w:r>
+        <w:rPr>
+          <w:sz w:val="20"/>
+        </w:rPr>
+        <w:t xml:space="preserve">Any attribute vs attribute 4 gets perfectly split like this.  This is not the case for any other attributes the rest are overlapping.  </w:t>
+      </w:r>
+    </w:p>
+    <w:p>
+      <w:pPr>
+        <w:pStyle w:val="References"/>
+        <w:rPr>
+          <w:sz w:val="20"/>
+        </w:rPr>
+      </w:pPr>
+      <w:r>
+        <w:rPr>
+          <w:sz w:val="20"/>
+        </w:rPr>
+        <w:t xml:space="preserve">Redoing k-means when keeping only attribute 4 yields an error of 42.3%.  </w:t>
+      </w:r>
+      <w:r>
+        <w:rPr>
+          <w:sz w:val="20"/>
+        </w:rPr>
+        <w:t>The within cluster sum of squared e</w:t>
+      </w:r>
+      <w:r>
+        <w:rPr>
+          <w:sz w:val="20"/>
+        </w:rPr>
+        <w:t xml:space="preserve">rrors is 8.14.  Canopy was used with same parameters.  8 iterations were needed to converge.  </w:t>
+      </w:r>
+      <w:r>
+        <w:rPr>
+          <w:sz w:val="20"/>
+        </w:rPr>
+        <w:t xml:space="preserve">The clusters can be perfectly split with just attribute 4.  </w:t>
+      </w:r>
+      <w:r>
+        <w:rPr>
+          <w:sz w:val="20"/>
+        </w:rPr>
+        <w:t xml:space="preserve">The cluster ratio is 270/304.  </w:t>
+      </w:r>
+    </w:p>
+    <w:p>
+      <w:pPr>
+        <w:pStyle w:val="References"/>
+        <w:rPr>
+          <w:sz w:val="20"/>
+        </w:rPr>
+      </w:pPr>
+    </w:p>
+    <w:p>
+      <w:pPr>
+        <w:pStyle w:val="References"/>
+        <w:rPr>
+          <w:sz w:val="20"/>
+        </w:rPr>
+      </w:pPr>
+      <w:r>
+        <w:rPr>
+          <w:noProof/>
+          <w:sz w:val="20"/>
+        </w:rPr>
+        <mc:AlternateContent>
+          <mc:Choice Requires="wps">
+            <w:drawing>
+              <wp:anchor distT="0" distB="0" distL="114300" distR="114300" simplePos="0" relativeHeight="251714560" behindDoc="0" locked="0" layoutInCell="1" allowOverlap="1" wp14:editId="36B11C9B">
+                <wp:simplePos x="0" y="0"/>
+                <wp:positionH relativeFrom="column">
+                  <wp:align>center</wp:align>
+                </wp:positionH>
+                <wp:positionV relativeFrom="paragraph">
+                  <wp:posOffset>0</wp:posOffset>
+                </wp:positionV>
+                <wp:extent cx="3079750" cy="1962150"/>
+                <wp:effectExtent l="0" t="0" r="25400" b="19050"/>
+                <wp:wrapNone/>
+                <wp:docPr id="305" name="Text Box 2"/>
+                <wp:cNvGraphicFramePr>
+                  <a:graphicFrameLocks xmlns:a="http://schemas.openxmlformats.org/drawingml/2006/main"/>
+                </wp:cNvGraphicFramePr>
+                <a:graphic xmlns:a="http://schemas.openxmlformats.org/drawingml/2006/main">
+                  <a:graphicData uri="http://schemas.microsoft.com/office/word/2010/wordprocessingShape">
+                    <wps:wsp>
+                      <wps:cNvSpPr txBox="1">
+                        <a:spLocks noChangeArrowheads="1"/>
+                      </wps:cNvSpPr>
+                      <wps:spPr bwMode="auto">
+                        <a:xfrm>
+                          <a:off x="0" y="0"/>
+                          <a:ext cx="3079750" cy="1962150"/>
+                        </a:xfrm>
+                        <a:prstGeom prst="rect">
+                          <a:avLst/>
+                        </a:prstGeom>
+                        <a:solidFill>
+                          <a:srgbClr val="FFFFFF"/>
+                        </a:solidFill>
+                        <a:ln w="9525">
+                          <a:solidFill>
+                            <a:srgbClr val="000000"/>
+                          </a:solidFill>
+                          <a:miter lim="800000"/>
+                          <a:headEnd/>
+                          <a:tailEnd/>
+                        </a:ln>
+                      </wps:spPr>
+                      <wps:txbx>
+                        <w:txbxContent>
+                          <w:p>
+                            <w:r>
+                              <w:rPr>
+                                <w:noProof/>
+                              </w:rPr>
+                              <w:drawing>
+                                <wp:inline distT="0" distB="0" distL="0" distR="0" wp14:anchorId="63C0BED2" wp14:editId="7465647D">
+                                  <wp:extent cx="2895600" cy="1873049"/>
+                                  <wp:effectExtent l="0" t="0" r="0" b="0"/>
+                                  <wp:docPr id="306" name="Picture 306"/>
+                                  <wp:cNvGraphicFramePr>
+                                    <a:graphicFrameLocks xmlns:a="http://schemas.openxmlformats.org/drawingml/2006/main" noChangeAspect="1"/>
+                                  </wp:cNvGraphicFramePr>
+                                  <a:graphic xmlns:a="http://schemas.openxmlformats.org/drawingml/2006/main">
+                                    <a:graphicData uri="http://schemas.openxmlformats.org/drawingml/2006/picture">
+                                      <pic:pic xmlns:pic="http://schemas.openxmlformats.org/drawingml/2006/picture">
+                                        <pic:nvPicPr>
+                                          <pic:cNvPr id="0" name=""/>
+                                          <pic:cNvPicPr/>
+                                        </pic:nvPicPr>
+                                        <pic:blipFill>
+                                          <a:blip r:embed="rId32"/>
+                                          <a:stretch>
+                                            <a:fillRect/>
+                                          </a:stretch>
+                                        </pic:blipFill>
+                                        <pic:spPr>
+                                          <a:xfrm>
+                                            <a:off x="0" y="0"/>
+                                            <a:ext cx="2899492" cy="1875567"/>
+                                          </a:xfrm>
+                                          <a:prstGeom prst="rect">
+                                            <a:avLst/>
+                                          </a:prstGeom>
+                                        </pic:spPr>
+                                      </pic:pic>
+                                    </a:graphicData>
+                                  </a:graphic>
+                                </wp:inline>
+                              </w:drawing>
+                            </w:r>
+                          </w:p>
+                        </w:txbxContent>
+                      </wps:txbx>
+                      <wps:bodyPr rot="0" vert="horz" wrap="square" lIns="91440" tIns="45720" rIns="91440" bIns="45720" anchor="t" anchorCtr="0">
+                        <a:noAutofit/>
+                      </wps:bodyPr>
+                    </wps:wsp>
+                  </a:graphicData>
+                </a:graphic>
+                <wp14:sizeRelH relativeFrom="margin">
+                  <wp14:pctWidth>0</wp14:pctWidth>
+                </wp14:sizeRelH>
+                <wp14:sizeRelV relativeFrom="margin">
+                  <wp14:pctHeight>0</wp14:pctHeight>
+                </wp14:sizeRelV>
+              </wp:anchor>
+            </w:drawing>
+          </mc:Choice>
+          <mc:Fallback>
+            <w:pict>
+              <v:shape id="_x0000_s1041" type="#_x0000_t202" style="position:absolute;left:0;text-align:left;margin-left:0;margin-top:0;width:242.5pt;height:154.5pt;z-index:251714560;visibility:visible;mso-wrap-style:square;mso-width-percent:0;mso-height-percent:0;mso-wrap-distance-left:9pt;mso-wrap-distance-top:0;mso-wrap-distance-right:9pt;mso-wrap-distance-bottom:0;mso-position-horizontal:center;mso-position-horizontal-relative:text;mso-position-vertical:absolute;mso-position-vertical-relative:text;mso-width-percent:0;mso-height-percent:0;mso-width-relative:margin;mso-height-relative:margin;v-text-anchor:top" o:gfxdata="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">
+                <v:textbox>
+                  <w:txbxContent>
+                    <w:p>
+                      <w:r>
+                        <w:rPr>
+                          <w:noProof/>
+                        </w:rPr>
+                        <w:drawing>
+                          <wp:inline distT="0" distB="0" distL="0" distR="0" wp14:anchorId="63C0BED2" wp14:editId="7465647D">
+                            <wp:extent cx="2895600" cy="1873049"/>
+                            <wp:effectExtent l="0" t="0" r="0" b="0"/>
+                            <wp:docPr id="306" name="Picture 306"/>
+                            <wp:cNvGraphicFramePr>
+                              <a:graphicFrameLocks xmlns:a="http://schemas.openxmlformats.org/drawingml/2006/main" noChangeAspect="1"/>
+                            </wp:cNvGraphicFramePr>
+                            <a:graphic xmlns:a="http://schemas.openxmlformats.org/drawingml/2006/main">
+                              <a:graphicData uri="http://schemas.openxmlformats.org/drawingml/2006/picture">
+                                <pic:pic xmlns:pic="http://schemas.openxmlformats.org/drawingml/2006/picture">
+                                  <pic:nvPicPr>
+                                    <pic:cNvPr id="0" name=""/>
+                                    <pic:cNvPicPr/>
+                                  </pic:nvPicPr>
+                                  <pic:blipFill>
+                                    <a:blip r:embed="rId32"/>
+                                    <a:stretch>
+                                      <a:fillRect/>
+                                    </a:stretch>
+                                  </pic:blipFill>
+                                  <pic:spPr>
+                                    <a:xfrm>
+                                      <a:off x="0" y="0"/>
+                                      <a:ext cx="2899492" cy="1875567"/>
+                                    </a:xfrm>
+                                    <a:prstGeom prst="rect">
+                                      <a:avLst/>
+                                    </a:prstGeom>
+                                  </pic:spPr>
+                                </pic:pic>
+                              </a:graphicData>
+                            </a:graphic>
+                          </wp:inline>
+                        </w:drawing>
+                      </w:r>
+                    </w:p>
+                  </w:txbxContent>
+                </v:textbox>
+              </v:shape>
+            </w:pict>
+          </mc:Fallback>
+        </mc:AlternateContent>
+      </w:r>
+    </w:p>
+    <w:p>
+      <w:pPr>
+        <w:pStyle w:val="References"/>
+        <w:rPr>
+          <w:sz w:val="20"/>
+        </w:rPr>
+      </w:pPr>
+    </w:p>
+    <w:p>
+      <w:pPr>
+        <w:pStyle w:val="References"/>
+        <w:rPr>
+          <w:sz w:val="20"/>
+        </w:rPr>
+      </w:pPr>
+    </w:p>
+    <w:p>
+      <w:pPr>
+        <w:pStyle w:val="References"/>
+        <w:rPr>
+          <w:sz w:val="20"/>
+        </w:rPr>
+      </w:pPr>
+    </w:p>
+    <w:p>
+      <w:pPr>
+        <w:pStyle w:val="References"/>
+        <w:rPr>
+          <w:sz w:val="20"/>
+        </w:rPr>
+      </w:pPr>
+    </w:p>
+    <w:p>
+      <w:pPr>
+        <w:pStyle w:val="References"/>
+        <w:rPr>
+          <w:sz w:val="20"/>
+        </w:rPr>
+      </w:pPr>
+    </w:p>
+    <w:p>
+      <w:pPr>
+        <w:pStyle w:val="References"/>
+        <w:rPr>
+          <w:sz w:val="20"/>
+        </w:rPr>
+      </w:pPr>
+    </w:p>
+    <w:p>
+      <w:pPr>
+        <w:pStyle w:val="References"/>
+        <w:rPr>
+          <w:sz w:val="20"/>
+        </w:rPr>
+      </w:pPr>
+    </w:p>
+    <w:p>
+      <w:pPr>
+        <w:pStyle w:val="References"/>
+        <w:rPr>
+          <w:sz w:val="20"/>
+        </w:rPr>
+      </w:pPr>
+    </w:p>
+    <w:p>
+      <w:pPr>
+        <w:pStyle w:val="References"/>
+        <w:rPr>
+          <w:sz w:val="20"/>
+        </w:rPr>
+      </w:pPr>
+    </w:p>
+    <w:p>
+      <w:pPr>
+        <w:pStyle w:val="References"/>
+        <w:rPr>
+          <w:sz w:val="20"/>
+        </w:rPr>
+      </w:pPr>
+    </w:p>
+    <w:p>
+      <w:pPr>
+        <w:pStyle w:val="References"/>
+        <w:rPr>
+          <w:sz w:val="20"/>
+        </w:rPr>
+      </w:pPr>
+    </w:p>
+    <w:p>
+      <w:pPr>
+        <w:pStyle w:val="References"/>
+        <w:jc w:val="center"/>
+        <w:rPr>
+          <w:i/>
+          <w:sz w:val="16"/>
+        </w:rPr>
+      </w:pPr>
+      <w:proofErr w:type="gramStart"/>
+      <w:r>
+        <w:rPr>
+          <w:i/>
+          <w:sz w:val="16"/>
+        </w:rPr>
+        <w:t>Figure :</w:t>
+      </w:r>
+      <w:proofErr w:type="gramEnd"/>
+      <w:r>
+        <w:rPr>
+          <w:i/>
+          <w:sz w:val="16"/>
+        </w:rPr>
+        <w:t xml:space="preserve"> Tic-Tac-Toe, TPP, k-Means, Attribute 4 vs Attribute 10</w:t>
+      </w:r>
+    </w:p>
+    <w:p>
+      <w:pPr>
+        <w:pStyle w:val="References"/>
+        <w:rPr>
+          <w:sz w:val="20"/>
+        </w:rPr>
+      </w:pPr>
+    </w:p>
+    <w:p>
+      <w:pPr>
+        <w:pStyle w:val="References"/>
+        <w:rPr>
+          <w:b/>
+          <w:sz w:val="20"/>
+        </w:rPr>
+      </w:pPr>
+      <w:r>
+        <w:rPr>
+          <w:b/>
+          <w:sz w:val="20"/>
+        </w:rPr>
+        <w:t>EM</w:t>
+      </w:r>
+    </w:p>
+    <w:p>
+      <w:pPr>
+        <w:pStyle w:val="References"/>
+        <w:rPr>
+          <w:sz w:val="20"/>
+        </w:rPr>
+      </w:pPr>
+      <w:r>
+        <w:rPr>
+          <w:sz w:val="20"/>
+        </w:rPr>
+        <w:t xml:space="preserve">Using all 5 attributes the misclassification error is 46.5% and the log likelihood it -7.96.  </w:t>
+      </w:r>
+      <w:r>
+        <w:rPr>
+          <w:sz w:val="20"/>
+        </w:rPr>
+        <w:t xml:space="preserve">It takes 122 iterations and 0.11 seconds to converge.  </w:t>
+      </w:r>
+      <w:r>
+        <w:rPr>
+          <w:sz w:val="20"/>
+        </w:rPr>
+        <w:t>The cluster balance is 186/388.</w:t>
+      </w:r>
+    </w:p>
+    <w:p>
+      <w:pPr>
+        <w:pStyle w:val="References"/>
+        <w:rPr>
+          <w:sz w:val="20"/>
+        </w:rPr>
+      </w:pPr>
+      <w:r>
+        <w:rPr>
+          <w:sz w:val="20"/>
+        </w:rPr>
+        <w:t xml:space="preserve">The figure shows something similar to k-Means.  Attribute 4 splits the clusters perfectly with all the other attributes.  </w:t>
+      </w:r>
+    </w:p>
+    <w:p>
+      <w:pPr>
+        <w:pStyle w:val="References"/>
+        <w:rPr>
+          <w:sz w:val="20"/>
+        </w:rPr>
+      </w:pPr>
+      <w:r>
+        <w:rPr>
+          <w:sz w:val="20"/>
+        </w:rPr>
+        <w:t xml:space="preserve">Using just attribute 4 gives a misclassification rate of 43.9% and a log likelihood of -1.74.  It takes 91 iterations and 0.06 seconds.  </w:t>
+      </w:r>
+      <w:r>
+        <w:rPr>
+          <w:sz w:val="20"/>
+        </w:rPr>
+        <w:t>The cluster balance is 347/227.</w:t>
+      </w:r>
+    </w:p>
+    <w:p>
+      <w:pPr>
+        <w:pStyle w:val="References"/>
+        <w:rPr>
+          <w:sz w:val="20"/>
+        </w:rPr>
+      </w:pPr>
+    </w:p>
+    <w:p>
+      <w:pPr>
+        <w:pStyle w:val="References"/>
+        <w:rPr>
+          <w:sz w:val="20"/>
+        </w:rPr>
+      </w:pPr>
+    </w:p>
+    <w:p>
+      <w:pPr>
+        <w:pStyle w:val="References"/>
+        <w:rPr>
+          <w:sz w:val="20"/>
+        </w:rPr>
+      </w:pPr>
+    </w:p>
+    <w:p>
+      <w:pPr>
+        <w:pStyle w:val="References"/>
+        <w:rPr>
+          <w:sz w:val="20"/>
+        </w:rPr>
+      </w:pPr>
+    </w:p>
+    <w:p>
+      <w:pPr>
+        <w:pStyle w:val="References"/>
+        <w:rPr>
+          <w:sz w:val="20"/>
+        </w:rPr>
+      </w:pPr>
+    </w:p>
+    <w:p>
+      <w:pPr>
+        <w:pStyle w:val="References"/>
+        <w:rPr>
+          <w:sz w:val="20"/>
+        </w:rPr>
+      </w:pPr>
+    </w:p>
+    <w:p>
+      <w:pPr>
+        <w:pStyle w:val="References"/>
+        <w:rPr>
+          <w:sz w:val="20"/>
+        </w:rPr>
+      </w:pPr>
+    </w:p>
+    <w:p>
+      <w:pPr>
+        <w:pStyle w:val="References"/>
+        <w:rPr>
+          <w:sz w:val="20"/>
+        </w:rPr>
+      </w:pPr>
+    </w:p>
+    <w:p>
+      <w:pPr>
+        <w:pStyle w:val="References"/>
+        <w:rPr>
+          <w:sz w:val="20"/>
+        </w:rPr>
+      </w:pPr>
+    </w:p>
+    <w:p>
+      <w:pPr>
+        <w:pStyle w:val="References"/>
+        <w:rPr>
+          <w:sz w:val="20"/>
+        </w:rPr>
+      </w:pPr>
+    </w:p>
+    <w:p>
+      <w:pPr>
+        <w:pStyle w:val="References"/>
+        <w:rPr>
+          <w:sz w:val="20"/>
+        </w:rPr>
+      </w:pPr>
+    </w:p>
+    <w:p>
+      <w:pPr>
+        <w:pStyle w:val="References"/>
+        <w:rPr>
+          <w:sz w:val="20"/>
+        </w:rPr>
+      </w:pPr>
+    </w:p>
+    <w:p>
+      <w:pPr>
+        <w:pStyle w:val="References"/>
+        <w:rPr>
+          <w:sz w:val="20"/>
+        </w:rPr>
+      </w:pPr>
+    </w:p>
+    <w:p>
+      <w:pPr>
+        <w:pStyle w:val="References"/>
+        <w:rPr>
+          <w:sz w:val="20"/>
+        </w:rPr>
+      </w:pPr>
+    </w:p>
+    <w:p>
+      <w:pPr>
+        <w:pStyle w:val="References"/>
+        <w:rPr>
+          <w:sz w:val="20"/>
+        </w:rPr>
+      </w:pPr>
+      <w:r>
+        <w:rPr>
+          <w:noProof/>
+          <w:sz w:val="20"/>
+        </w:rPr>
+        <mc:AlternateContent>
+          <mc:Choice Requires="wps">
+            <w:drawing>
+              <wp:anchor distT="0" distB="0" distL="114300" distR="114300" simplePos="0" relativeHeight="251716608" behindDoc="0" locked="0" layoutInCell="1" allowOverlap="1" wp14:editId="36B11C9B">
+                <wp:simplePos x="0" y="0"/>
+                <wp:positionH relativeFrom="column">
+                  <wp:align>center</wp:align>
+                </wp:positionH>
+                <wp:positionV relativeFrom="paragraph">
+                  <wp:posOffset>0</wp:posOffset>
+                </wp:positionV>
+                <wp:extent cx="3041650" cy="1873250"/>
+                <wp:effectExtent l="0" t="0" r="25400" b="12700"/>
+                <wp:wrapNone/>
+                <wp:docPr id="308" name="Text Box 2"/>
+                <wp:cNvGraphicFramePr>
+                  <a:graphicFrameLocks xmlns:a="http://schemas.openxmlformats.org/drawingml/2006/main"/>
+                </wp:cNvGraphicFramePr>
+                <a:graphic xmlns:a="http://schemas.openxmlformats.org/drawingml/2006/main">
+                  <a:graphicData uri="http://schemas.microsoft.com/office/word/2010/wordprocessingShape">
+                    <wps:wsp>
+                      <wps:cNvSpPr txBox="1">
+                        <a:spLocks noChangeArrowheads="1"/>
+                      </wps:cNvSpPr>
+                      <wps:spPr bwMode="auto">
+                        <a:xfrm>
+                          <a:off x="0" y="0"/>
+                          <a:ext cx="3041650" cy="1873250"/>
+                        </a:xfrm>
+                        <a:prstGeom prst="rect">
+                          <a:avLst/>
+                        </a:prstGeom>
+                        <a:solidFill>
+                          <a:srgbClr val="FFFFFF"/>
+                        </a:solidFill>
+                        <a:ln w="9525">
+                          <a:solidFill>
+                            <a:srgbClr val="000000"/>
+                          </a:solidFill>
+                          <a:miter lim="800000"/>
+                          <a:headEnd/>
+                          <a:tailEnd/>
+                        </a:ln>
+                      </wps:spPr>
+                      <wps:txbx>
+                        <w:txbxContent>
+                          <w:p>
+                            <w:r>
+                              <w:rPr>
+                                <w:noProof/>
+                              </w:rPr>
+                              <w:drawing>
+                                <wp:inline distT="0" distB="0" distL="0" distR="0" wp14:anchorId="754E8400" wp14:editId="602AE178">
+                                  <wp:extent cx="2889250" cy="1724667"/>
+                                  <wp:effectExtent l="0" t="0" r="6350" b="8890"/>
+                                  <wp:docPr id="309" name="Picture 309"/>
+                                  <wp:cNvGraphicFramePr>
+                                    <a:graphicFrameLocks xmlns:a="http://schemas.openxmlformats.org/drawingml/2006/main" noChangeAspect="1"/>
+                                  </wp:cNvGraphicFramePr>
+                                  <a:graphic xmlns:a="http://schemas.openxmlformats.org/drawingml/2006/main">
+                                    <a:graphicData uri="http://schemas.openxmlformats.org/drawingml/2006/picture">
+                                      <pic:pic xmlns:pic="http://schemas.openxmlformats.org/drawingml/2006/picture">
+                                        <pic:nvPicPr>
+                                          <pic:cNvPr id="0" name=""/>
+                                          <pic:cNvPicPr/>
+                                        </pic:nvPicPr>
+                                        <pic:blipFill>
+                                          <a:blip r:embed="rId33"/>
+                                          <a:stretch>
+                                            <a:fillRect/>
+                                          </a:stretch>
+                                        </pic:blipFill>
+                                        <pic:spPr>
+                                          <a:xfrm>
+                                            <a:off x="0" y="0"/>
+                                            <a:ext cx="2900932" cy="1731640"/>
+                                          </a:xfrm>
+                                          <a:prstGeom prst="rect">
+                                            <a:avLst/>
+                                          </a:prstGeom>
+                                        </pic:spPr>
+                                      </pic:pic>
+                                    </a:graphicData>
+                                  </a:graphic>
+                                </wp:inline>
+                              </w:drawing>
+                            </w:r>
+                          </w:p>
+                        </w:txbxContent>
+                      </wps:txbx>
+                      <wps:bodyPr rot="0" vert="horz" wrap="square" lIns="91440" tIns="45720" rIns="91440" bIns="45720" anchor="t" anchorCtr="0">
+                        <a:noAutofit/>
+                      </wps:bodyPr>
+                    </wps:wsp>
+                  </a:graphicData>
+                </a:graphic>
+                <wp14:sizeRelH relativeFrom="margin">
+                  <wp14:pctWidth>0</wp14:pctWidth>
+                </wp14:sizeRelH>
+                <wp14:sizeRelV relativeFrom="margin">
+                  <wp14:pctHeight>0</wp14:pctHeight>
+                </wp14:sizeRelV>
+              </wp:anchor>
+            </w:drawing>
+          </mc:Choice>
+          <mc:Fallback>
+            <w:pict>
+              <v:shape id="_x0000_s1042" type="#_x0000_t202" style="position:absolute;left:0;text-align:left;margin-left:0;margin-top:0;width:239.5pt;height:147.5pt;z-index:251716608;visibility:visible;mso-wrap-style:square;mso-width-percent:0;mso-height-percent:0;mso-wrap-distance-left:9pt;mso-wrap-distance-top:0;mso-wrap-distance-right:9pt;mso-wrap-distance-bottom:0;mso-position-horizontal:center;mso-position-horizontal-relative:text;mso-position-vertical:absolute;mso-position-vertical-relative:text;mso-width-percent:0;mso-height-percent:0;mso-width-relative:margin;mso-height-relative:margin;v-text-anchor:top" o:gfxdata="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">
+                <v:textbox>
+                  <w:txbxContent>
+                    <w:p>
+                      <w:r>
+                        <w:rPr>
+                          <w:noProof/>
+                        </w:rPr>
+                        <w:drawing>
+                          <wp:inline distT="0" distB="0" distL="0" distR="0" wp14:anchorId="754E8400" wp14:editId="602AE178">
+                            <wp:extent cx="2889250" cy="1724667"/>
+                            <wp:effectExtent l="0" t="0" r="6350" b="8890"/>
+                            <wp:docPr id="309" name="Picture 309"/>
+                            <wp:cNvGraphicFramePr>
+                              <a:graphicFrameLocks xmlns:a="http://schemas.openxmlformats.org/drawingml/2006/main" noChangeAspect="1"/>
+                            </wp:cNvGraphicFramePr>
+                            <a:graphic xmlns:a="http://schemas.openxmlformats.org/drawingml/2006/main">
+                              <a:graphicData uri="http://schemas.openxmlformats.org/drawingml/2006/picture">
+                                <pic:pic xmlns:pic="http://schemas.openxmlformats.org/drawingml/2006/picture">
+                                  <pic:nvPicPr>
+                                    <pic:cNvPr id="0" name=""/>
+                                    <pic:cNvPicPr/>
+                                  </pic:nvPicPr>
+                                  <pic:blipFill>
+                                    <a:blip r:embed="rId33"/>
+                                    <a:stretch>
+                                      <a:fillRect/>
+                                    </a:stretch>
+                                  </pic:blipFill>
+                                  <pic:spPr>
+                                    <a:xfrm>
+                                      <a:off x="0" y="0"/>
+                                      <a:ext cx="2900932" cy="1731640"/>
+                                    </a:xfrm>
+                                    <a:prstGeom prst="rect">
+                                      <a:avLst/>
+                                    </a:prstGeom>
+                                  </pic:spPr>
+                                </pic:pic>
+                              </a:graphicData>
+                            </a:graphic>
+                          </wp:inline>
+                        </w:drawing>
+                      </w:r>
+                    </w:p>
+                  </w:txbxContent>
+                </v:textbox>
+              </v:shape>
+            </w:pict>
+          </mc:Fallback>
+        </mc:AlternateContent>
+      </w:r>
+    </w:p>
+    <w:p>
+      <w:pPr>
+        <w:pStyle w:val="References"/>
+        <w:rPr>
+          <w:sz w:val="20"/>
+        </w:rPr>
+      </w:pPr>
+    </w:p>
+    <w:p>
+      <w:pPr>
+        <w:pStyle w:val="References"/>
+        <w:rPr>
+          <w:sz w:val="20"/>
+        </w:rPr>
+      </w:pPr>
+    </w:p>
+    <w:p>
+      <w:pPr>
+        <w:pStyle w:val="References"/>
+        <w:rPr>
+          <w:sz w:val="20"/>
+        </w:rPr>
+      </w:pPr>
+    </w:p>
+    <w:p>
+      <w:pPr>
+        <w:pStyle w:val="References"/>
+        <w:rPr>
+          <w:sz w:val="20"/>
+        </w:rPr>
+      </w:pPr>
+    </w:p>
+    <w:p>
+      <w:pPr>
+        <w:pStyle w:val="References"/>
+        <w:rPr>
+          <w:sz w:val="20"/>
+        </w:rPr>
+      </w:pPr>
+    </w:p>
+    <w:p>
+      <w:pPr>
+        <w:pStyle w:val="References"/>
+        <w:rPr>
+          <w:sz w:val="20"/>
+        </w:rPr>
+      </w:pPr>
+    </w:p>
+    <w:p>
+      <w:pPr>
+        <w:pStyle w:val="References"/>
+        <w:rPr>
+          <w:sz w:val="20"/>
+        </w:rPr>
+      </w:pPr>
+    </w:p>
+    <w:p>
+      <w:pPr>
+        <w:pStyle w:val="References"/>
+        <w:rPr>
+          <w:sz w:val="20"/>
+        </w:rPr>
+      </w:pPr>
+    </w:p>
+    <w:p>
+      <w:pPr>
+        <w:pStyle w:val="References"/>
+        <w:rPr>
+          <w:sz w:val="20"/>
+        </w:rPr>
+      </w:pPr>
+    </w:p>
+    <w:p>
+      <w:pPr>
+        <w:pStyle w:val="References"/>
+        <w:rPr>
+          <w:sz w:val="20"/>
+        </w:rPr>
+      </w:pPr>
+    </w:p>
+    <w:p>
+      <w:pPr>
+        <w:pStyle w:val="References"/>
+        <w:rPr>
+          <w:sz w:val="20"/>
+        </w:rPr>
+      </w:pPr>
+    </w:p>
+    <w:p>
+      <w:pPr>
+        <w:pStyle w:val="References"/>
+        <w:jc w:val="center"/>
+        <w:rPr>
+          <w:i/>
+          <w:sz w:val="16"/>
+        </w:rPr>
+      </w:pPr>
+      <w:proofErr w:type="gramStart"/>
+      <w:r>
+        <w:rPr>
+          <w:i/>
+          <w:sz w:val="16"/>
+        </w:rPr>
+        <w:t>Figure :</w:t>
+      </w:r>
+      <w:proofErr w:type="gramEnd"/>
+      <w:r>
+        <w:rPr>
+          <w:i/>
+          <w:sz w:val="16"/>
+        </w:rPr>
+        <w:t xml:space="preserve"> Tic-Tac-Toe, TPP, EM, Attribute 4 vs Attribute 10</w:t>
+      </w:r>
     </w:p>
     <w:p>
       <w:pPr>
@@ -8581,6 +9558,7 @@
           <w:b/>
           <w:sz w:val="20"/>
         </w:rPr>
+        <w:lastRenderedPageBreak/>
         <w:t>Part 1</w:t>
       </w:r>
     </w:p>
@@ -8619,15 +9597,7 @@
         <w:rPr>
           <w:sz w:val="20"/>
         </w:rPr>
-        <w:t xml:space="preserve"> k was set to 2.  Canopy mode was used with T1 = 5.25 and T2 = 5.  Over many trials with different random number seeds these parameters were able to achiev</w:t>
-      </w:r>
-      <w:bookmarkStart w:id="0" w:name="_GoBack"/>
-      <w:bookmarkEnd w:id="0"/>
-      <w:r>
-        <w:rPr>
-          <w:sz w:val="20"/>
-        </w:rPr>
-        <w:t xml:space="preserve">e a misclassification rate of 41.01%.  Varying the parameters led to higher errors.  Particularly varying k led to error rates as high as 85%.  </w:t>
+        <w:t xml:space="preserve"> k was set to 2.  Canopy mode was used with T1 = 5.25 and T2 = 5.  Over many trials with different random number seeds these parameters were able to achieve a misclassification rate of 41.01%.  Varying the parameters led to higher errors.  Particularly varying k led to error rates as high as 85%.  </w:t>
       </w:r>
     </w:p>
     <w:p>
@@ -8759,7 +9729,7 @@
                                           <pic:cNvPicPr/>
                                         </pic:nvPicPr>
                                         <pic:blipFill>
-                                          <a:blip r:embed="rId32"/>
+                                          <a:blip r:embed="rId34"/>
                                           <a:stretch>
                                             <a:fillRect/>
                                           </a:stretch>
@@ -8823,7 +9793,7 @@
                                     <pic:cNvPicPr/>
                                   </pic:nvPicPr>
                                   <pic:blipFill>
-                                    <a:blip r:embed="rId33"/>
+                                    <a:blip r:embed="rId35"/>
                                     <a:stretch>
                                       <a:fillRect/>
                                     </a:stretch>
@@ -9150,7 +10120,7 @@
                                           <pic:cNvPicPr/>
                                         </pic:nvPicPr>
                                         <pic:blipFill>
-                                          <a:blip r:embed="rId34"/>
+                                          <a:blip r:embed="rId36"/>
                                           <a:stretch>
                                             <a:fillRect/>
                                           </a:stretch>
@@ -9214,7 +10184,7 @@
                                     <pic:cNvPicPr/>
                                   </pic:nvPicPr>
                                   <pic:blipFill>
-                                    <a:blip r:embed="rId35"/>
+                                    <a:blip r:embed="rId37"/>
                                     <a:stretch>
                                       <a:fillRect/>
                                     </a:stretch>
@@ -9518,7 +10488,7 @@
                                   <wp:cNvGraphicFramePr/>
                                   <a:graphic xmlns:a="http://schemas.openxmlformats.org/drawingml/2006/main">
                                     <a:graphicData uri="http://schemas.openxmlformats.org/drawingml/2006/chart">
-                                      <c:chart xmlns:c="http://schemas.openxmlformats.org/drawingml/2006/chart" xmlns:r="http://schemas.openxmlformats.org/officeDocument/2006/relationships" r:id="rId36"/>
+                                      <c:chart xmlns:c="http://schemas.openxmlformats.org/drawingml/2006/chart" xmlns:r="http://schemas.openxmlformats.org/officeDocument/2006/relationships" r:id="rId38"/>
                                     </a:graphicData>
                                   </a:graphic>
                                 </wp:inline>
@@ -9560,7 +10530,7 @@
                             <wp:cNvGraphicFramePr/>
                             <a:graphic xmlns:a="http://schemas.openxmlformats.org/drawingml/2006/main">
                               <a:graphicData uri="http://schemas.openxmlformats.org/drawingml/2006/chart">
-                                <c:chart xmlns:c="http://schemas.openxmlformats.org/drawingml/2006/chart" xmlns:r="http://schemas.openxmlformats.org/officeDocument/2006/relationships" r:id="rId37"/>
+                                <c:chart xmlns:c="http://schemas.openxmlformats.org/drawingml/2006/chart" xmlns:r="http://schemas.openxmlformats.org/officeDocument/2006/relationships" r:id="rId39"/>
                               </a:graphicData>
                             </a:graphic>
                           </wp:inline>
@@ -9851,7 +10821,7 @@
                                           <pic:cNvPicPr/>
                                         </pic:nvPicPr>
                                         <pic:blipFill>
-                                          <a:blip r:embed="rId38"/>
+                                          <a:blip r:embed="rId40"/>
                                           <a:stretch>
                                             <a:fillRect/>
                                           </a:stretch>
@@ -9915,7 +10885,7 @@
                                     <pic:cNvPicPr/>
                                   </pic:nvPicPr>
                                   <pic:blipFill>
-                                    <a:blip r:embed="rId39"/>
+                                    <a:blip r:embed="rId41"/>
                                     <a:stretch>
                                       <a:fillRect/>
                                     </a:stretch>
@@ -10102,6 +11072,7 @@
         <w:rPr>
           <w:sz w:val="20"/>
         </w:rPr>
+        <w:lastRenderedPageBreak/>
         <w:t>For the EM problems seed often doesn’t matter.  Is the EM bound to converge to the same clusters most of the time?</w:t>
       </w:r>
     </w:p>
@@ -10300,7 +11271,7 @@
                                           <pic:cNvPicPr/>
                                         </pic:nvPicPr>
                                         <pic:blipFill>
-                                          <a:blip r:embed="rId40"/>
+                                          <a:blip r:embed="rId42"/>
                                           <a:stretch>
                                             <a:fillRect/>
                                           </a:stretch>
@@ -10364,7 +11335,7 @@
                                     <pic:cNvPicPr/>
                                   </pic:nvPicPr>
                                   <pic:blipFill>
-                                    <a:blip r:embed="rId41"/>
+                                    <a:blip r:embed="rId43"/>
                                     <a:stretch>
                                       <a:fillRect/>
                                     </a:stretch>
@@ -10713,7 +11684,7 @@
                                           <pic:cNvPicPr/>
                                         </pic:nvPicPr>
                                         <pic:blipFill>
-                                          <a:blip r:embed="rId42"/>
+                                          <a:blip r:embed="rId44"/>
                                           <a:stretch>
                                             <a:fillRect/>
                                           </a:stretch>
@@ -10777,7 +11748,7 @@
                                     <pic:cNvPicPr/>
                                   </pic:nvPicPr>
                                   <pic:blipFill>
-                                    <a:blip r:embed="rId43"/>
+                                    <a:blip r:embed="rId45"/>
                                     <a:stretch>
                                       <a:fillRect/>
                                     </a:stretch>
@@ -11035,7 +12006,6 @@
           <w:noProof/>
           <w:sz w:val="20"/>
         </w:rPr>
-        <w:lastRenderedPageBreak/>
         <mc:AlternateContent>
           <mc:Choice Requires="wps">
             <w:drawing>
@@ -11103,7 +12073,7 @@
                                           <pic:cNvPicPr/>
                                         </pic:nvPicPr>
                                         <pic:blipFill>
-                                          <a:blip r:embed="rId44"/>
+                                          <a:blip r:embed="rId46"/>
                                           <a:stretch>
                                             <a:fillRect/>
                                           </a:stretch>
@@ -11167,7 +12137,7 @@
                                     <pic:cNvPicPr/>
                                   </pic:nvPicPr>
                                   <pic:blipFill>
-                                    <a:blip r:embed="rId45"/>
+                                    <a:blip r:embed="rId47"/>
                                     <a:stretch>
                                       <a:fillRect/>
                                     </a:stretch>
@@ -11476,7 +12446,7 @@
                                   <wp:cNvGraphicFramePr/>
                                   <a:graphic xmlns:a="http://schemas.openxmlformats.org/drawingml/2006/main">
                                     <a:graphicData uri="http://schemas.openxmlformats.org/drawingml/2006/chart">
-                                      <c:chart xmlns:c="http://schemas.openxmlformats.org/drawingml/2006/chart" xmlns:r="http://schemas.openxmlformats.org/officeDocument/2006/relationships" r:id="rId46"/>
+                                      <c:chart xmlns:c="http://schemas.openxmlformats.org/drawingml/2006/chart" xmlns:r="http://schemas.openxmlformats.org/officeDocument/2006/relationships" r:id="rId48"/>
                                     </a:graphicData>
                                   </a:graphic>
                                 </wp:inline>
@@ -11518,7 +12488,7 @@
                             <wp:cNvGraphicFramePr/>
                             <a:graphic xmlns:a="http://schemas.openxmlformats.org/drawingml/2006/main">
                               <a:graphicData uri="http://schemas.openxmlformats.org/drawingml/2006/chart">
-                                <c:chart xmlns:c="http://schemas.openxmlformats.org/drawingml/2006/chart" xmlns:r="http://schemas.openxmlformats.org/officeDocument/2006/relationships" r:id="rId47"/>
+                                <c:chart xmlns:c="http://schemas.openxmlformats.org/drawingml/2006/chart" xmlns:r="http://schemas.openxmlformats.org/officeDocument/2006/relationships" r:id="rId49"/>
                               </a:graphicData>
                             </a:graphic>
                           </wp:inline>
@@ -11771,7 +12741,7 @@
                                           <pic:cNvPicPr/>
                                         </pic:nvPicPr>
                                         <pic:blipFill>
-                                          <a:blip r:embed="rId48"/>
+                                          <a:blip r:embed="rId50"/>
                                           <a:stretch>
                                             <a:fillRect/>
                                           </a:stretch>
@@ -11835,7 +12805,7 @@
                                     <pic:cNvPicPr/>
                                   </pic:nvPicPr>
                                   <pic:blipFill>
-                                    <a:blip r:embed="rId49"/>
+                                    <a:blip r:embed="rId51"/>
                                     <a:stretch>
                                       <a:fillRect/>
                                     </a:stretch>
@@ -11959,7 +12929,6 @@
           <w:i/>
           <w:sz w:val="16"/>
         </w:rPr>
-        <w:lastRenderedPageBreak/>
         <w:t>Figure :</w:t>
       </w:r>
       <w:proofErr w:type="gramEnd"/>
@@ -12267,7 +13236,7 @@
                                           <pic:cNvPicPr/>
                                         </pic:nvPicPr>
                                         <pic:blipFill>
-                                          <a:blip r:embed="rId50"/>
+                                          <a:blip r:embed="rId52"/>
                                           <a:stretch>
                                             <a:fillRect/>
                                           </a:stretch>
@@ -12307,7 +13276,7 @@
           </mc:Choice>
           <mc:Fallback>
             <w:pict>
-              <v:shape id="_x0000_s1050" type="#_x0000_t202" style="position:absolute;left:0;text-align:left;margin-left:0;margin-top:0;width:227pt;height:166pt;z-index:251706368;visibility:visible;mso-wrap-style:square;mso-width-percent:0;mso-height-percent:0;mso-wrap-distance-left:9pt;mso-wrap-distance-top:0;mso-wrap-distance-right:9pt;mso-wrap-distance-bottom:0;mso-position-horizontal:center;mso-position-horizontal-relative:text;mso-position-vertical:absolute;mso-position-vertical-relative:text;mso-width-percent:0;mso-height-percent:0;mso-width-relative:margin;mso-height-relative:margin;v-text-anchor:top" o:gfxdata="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">
+              <v:shape id="_x0000_s1052" type="#_x0000_t202" style="position:absolute;left:0;text-align:left;margin-left:0;margin-top:0;width:227pt;height:166pt;z-index:251706368;visibility:visible;mso-wrap-style:square;mso-width-percent:0;mso-height-percent:0;mso-wrap-distance-left:9pt;mso-wrap-distance-top:0;mso-wrap-distance-right:9pt;mso-wrap-distance-bottom:0;mso-position-horizontal:center;mso-position-horizontal-relative:text;mso-position-vertical:absolute;mso-position-vertical-relative:text;mso-width-percent:0;mso-height-percent:0;mso-width-relative:margin;mso-height-relative:margin;v-text-anchor:top" o:gfxdata="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">
                 <v:textbox>
                   <w:txbxContent>
                     <w:p>
@@ -12331,7 +13300,7 @@
                                     <pic:cNvPicPr/>
                                   </pic:nvPicPr>
                                   <pic:blipFill>
-                                    <a:blip r:embed="rId50"/>
+                                    <a:blip r:embed="rId52"/>
                                     <a:stretch>
                                       <a:fillRect/>
                                     </a:stretch>
@@ -12494,73 +13463,2463 @@
       <w:pPr>
         <w:pStyle w:val="References"/>
         <w:rPr>
-          <w:sz w:val="20"/>
-        </w:rPr>
-      </w:pPr>
-    </w:p>
-    <w:p>
-      <w:pPr>
-        <w:pStyle w:val="References"/>
-        <w:rPr>
-          <w:sz w:val="20"/>
-        </w:rPr>
-      </w:pPr>
-    </w:p>
-    <w:p>
-      <w:pPr>
-        <w:pStyle w:val="References"/>
-        <w:rPr>
-          <w:sz w:val="20"/>
-        </w:rPr>
-      </w:pPr>
-    </w:p>
-    <w:p>
-      <w:pPr>
-        <w:pStyle w:val="References"/>
-        <w:rPr>
-          <w:sz w:val="20"/>
-        </w:rPr>
-      </w:pPr>
-    </w:p>
-    <w:p>
-      <w:pPr>
-        <w:pStyle w:val="References"/>
-        <w:rPr>
-          <w:sz w:val="20"/>
-        </w:rPr>
-      </w:pPr>
-    </w:p>
-    <w:p>
-      <w:pPr>
-        <w:pStyle w:val="References"/>
-        <w:rPr>
-          <w:sz w:val="20"/>
-        </w:rPr>
-      </w:pPr>
-    </w:p>
-    <w:p>
-      <w:pPr>
-        <w:pStyle w:val="References"/>
-        <w:rPr>
-          <w:sz w:val="20"/>
-        </w:rPr>
-      </w:pPr>
-    </w:p>
-    <w:p>
-      <w:pPr>
-        <w:pStyle w:val="References"/>
-        <w:rPr>
-          <w:sz w:val="20"/>
-        </w:rPr>
-      </w:pPr>
-    </w:p>
-    <w:p>
-      <w:pPr>
-        <w:pStyle w:val="References"/>
-        <w:rPr>
-          <w:sz w:val="20"/>
-        </w:rPr>
-      </w:pPr>
+          <w:b/>
+          <w:sz w:val="20"/>
+        </w:rPr>
+      </w:pPr>
+      <w:r>
+        <w:rPr>
+          <w:b/>
+          <w:sz w:val="20"/>
+        </w:rPr>
+        <w:t>Targeted Projection Pursuit</w:t>
+      </w:r>
+    </w:p>
+    <w:p>
+      <w:pPr>
+        <w:pStyle w:val="References"/>
+        <w:rPr>
+          <w:sz w:val="20"/>
+        </w:rPr>
+      </w:pPr>
+      <w:r>
+        <w:rPr>
+          <w:sz w:val="20"/>
+        </w:rPr>
+        <w:t>PCA was run on the data set before TPP was run.  TPP chooses PCA attributes 1-5.</w:t>
+      </w:r>
+    </w:p>
+    <w:p>
+      <w:pPr>
+        <w:pStyle w:val="References"/>
+        <w:rPr>
+          <w:sz w:val="20"/>
+        </w:rPr>
+      </w:pPr>
+    </w:p>
+    <w:p>
+      <w:pPr>
+        <w:pStyle w:val="References"/>
+        <w:rPr>
+          <w:b/>
+          <w:sz w:val="20"/>
+        </w:rPr>
+      </w:pPr>
+      <w:proofErr w:type="gramStart"/>
+      <w:r>
+        <w:rPr>
+          <w:b/>
+          <w:sz w:val="20"/>
+        </w:rPr>
+        <w:t>k-Means</w:t>
+      </w:r>
+      <w:proofErr w:type="gramEnd"/>
+    </w:p>
+    <w:p>
+      <w:pPr>
+        <w:pStyle w:val="References"/>
+        <w:rPr>
+          <w:sz w:val="20"/>
+        </w:rPr>
+      </w:pPr>
+      <w:r>
+        <w:rPr>
+          <w:sz w:val="20"/>
+        </w:rPr>
+        <w:t>With all 5 attributes c</w:t>
+      </w:r>
+      <w:r>
+        <w:rPr>
+          <w:sz w:val="20"/>
+        </w:rPr>
+        <w:t xml:space="preserve">anopy was used with T1=10.25 and T2 = 10.  The within clusters sum of squared error was 67.36 and the misclassification error was 42.1%.  The cluster balance was 1139/970.  The number of iterations was 20 and the time taken was 0.02 seconds.  </w:t>
+      </w:r>
+    </w:p>
+    <w:p>
+      <w:pPr>
+        <w:pStyle w:val="References"/>
+        <w:rPr>
+          <w:sz w:val="20"/>
+        </w:rPr>
+      </w:pPr>
+      <w:r>
+        <w:rPr>
+          <w:sz w:val="20"/>
+        </w:rPr>
+        <w:t xml:space="preserve">The figure shows, similar to Tic-Tac-Toe set that the clusters get split on one attribute.  </w:t>
+      </w:r>
+    </w:p>
+    <w:p>
+      <w:pPr>
+        <w:pStyle w:val="References"/>
+        <w:rPr>
+          <w:sz w:val="20"/>
+        </w:rPr>
+      </w:pPr>
+      <w:r>
+        <w:rPr>
+          <w:sz w:val="20"/>
+        </w:rPr>
+        <w:t>With only attribute 5 and same canopy parameters the misclassification error was 42.3% and the within cluster sum of squared errors was 10.47.</w:t>
+      </w:r>
+      <w:r>
+        <w:rPr>
+          <w:sz w:val="20"/>
+        </w:rPr>
+        <w:t xml:space="preserve">  The cluster balance was 1142/967.</w:t>
+      </w:r>
+      <w:r>
+        <w:rPr>
+          <w:sz w:val="20"/>
+        </w:rPr>
+        <w:t xml:space="preserve">  The number of iterations needed was 14 and the time taken was 0.01 seconds.  </w:t>
+      </w:r>
+    </w:p>
+    <w:p>
+      <w:pPr>
+        <w:pStyle w:val="References"/>
+        <w:rPr>
+          <w:sz w:val="20"/>
+        </w:rPr>
+      </w:pPr>
+      <w:r>
+        <w:rPr>
+          <w:sz w:val="20"/>
+        </w:rPr>
+        <w:t xml:space="preserve">A better graph might be instance vs attribute 5 if you have time.  Shows data split.  </w:t>
+      </w:r>
+    </w:p>
+    <w:p>
+      <w:pPr>
+        <w:pStyle w:val="References"/>
+        <w:rPr>
+          <w:sz w:val="20"/>
+        </w:rPr>
+      </w:pPr>
+    </w:p>
+    <w:p>
+      <w:pPr>
+        <w:pStyle w:val="References"/>
+        <w:rPr>
+          <w:sz w:val="20"/>
+        </w:rPr>
+      </w:pPr>
+      <w:r>
+        <w:rPr>
+          <w:noProof/>
+          <w:sz w:val="20"/>
+        </w:rPr>
+        <mc:AlternateContent>
+          <mc:Choice Requires="wps">
+            <w:drawing>
+              <wp:anchor distT="0" distB="0" distL="114300" distR="114300" simplePos="0" relativeHeight="251718656" behindDoc="0" locked="0" layoutInCell="1" allowOverlap="1" wp14:editId="36B11C9B">
+                <wp:simplePos x="0" y="0"/>
+                <wp:positionH relativeFrom="column">
+                  <wp:align>center</wp:align>
+                </wp:positionH>
+                <wp:positionV relativeFrom="paragraph">
+                  <wp:posOffset>0</wp:posOffset>
+                </wp:positionV>
+                <wp:extent cx="2946400" cy="2044700"/>
+                <wp:effectExtent l="0" t="0" r="25400" b="12700"/>
+                <wp:wrapNone/>
+                <wp:docPr id="310" name="Text Box 2"/>
+                <wp:cNvGraphicFramePr>
+                  <a:graphicFrameLocks xmlns:a="http://schemas.openxmlformats.org/drawingml/2006/main"/>
+                </wp:cNvGraphicFramePr>
+                <a:graphic xmlns:a="http://schemas.openxmlformats.org/drawingml/2006/main">
+                  <a:graphicData uri="http://schemas.microsoft.com/office/word/2010/wordprocessingShape">
+                    <wps:wsp>
+                      <wps:cNvSpPr txBox="1">
+                        <a:spLocks noChangeArrowheads="1"/>
+                      </wps:cNvSpPr>
+                      <wps:spPr bwMode="auto">
+                        <a:xfrm>
+                          <a:off x="0" y="0"/>
+                          <a:ext cx="2946400" cy="2044700"/>
+                        </a:xfrm>
+                        <a:prstGeom prst="rect">
+                          <a:avLst/>
+                        </a:prstGeom>
+                        <a:solidFill>
+                          <a:srgbClr val="FFFFFF"/>
+                        </a:solidFill>
+                        <a:ln w="9525">
+                          <a:solidFill>
+                            <a:srgbClr val="000000"/>
+                          </a:solidFill>
+                          <a:miter lim="800000"/>
+                          <a:headEnd/>
+                          <a:tailEnd/>
+                        </a:ln>
+                      </wps:spPr>
+                      <wps:txbx>
+                        <w:txbxContent>
+                          <w:p>
+                            <w:r>
+                              <w:rPr>
+                                <w:noProof/>
+                              </w:rPr>
+                              <w:drawing>
+                                <wp:inline distT="0" distB="0" distL="0" distR="0" wp14:anchorId="745DEC6F" wp14:editId="52445B9B">
+                                  <wp:extent cx="2787650" cy="1922337"/>
+                                  <wp:effectExtent l="0" t="0" r="0" b="1905"/>
+                                  <wp:docPr id="311" name="Picture 311"/>
+                                  <wp:cNvGraphicFramePr>
+                                    <a:graphicFrameLocks xmlns:a="http://schemas.openxmlformats.org/drawingml/2006/main" noChangeAspect="1"/>
+                                  </wp:cNvGraphicFramePr>
+                                  <a:graphic xmlns:a="http://schemas.openxmlformats.org/drawingml/2006/main">
+                                    <a:graphicData uri="http://schemas.openxmlformats.org/drawingml/2006/picture">
+                                      <pic:pic xmlns:pic="http://schemas.openxmlformats.org/drawingml/2006/picture">
+                                        <pic:nvPicPr>
+                                          <pic:cNvPr id="0" name=""/>
+                                          <pic:cNvPicPr/>
+                                        </pic:nvPicPr>
+                                        <pic:blipFill>
+                                          <a:blip r:embed="rId53"/>
+                                          <a:stretch>
+                                            <a:fillRect/>
+                                          </a:stretch>
+                                        </pic:blipFill>
+                                        <pic:spPr>
+                                          <a:xfrm>
+                                            <a:off x="0" y="0"/>
+                                            <a:ext cx="2791397" cy="1924921"/>
+                                          </a:xfrm>
+                                          <a:prstGeom prst="rect">
+                                            <a:avLst/>
+                                          </a:prstGeom>
+                                        </pic:spPr>
+                                      </pic:pic>
+                                    </a:graphicData>
+                                  </a:graphic>
+                                </wp:inline>
+                              </w:drawing>
+                            </w:r>
+                          </w:p>
+                        </w:txbxContent>
+                      </wps:txbx>
+                      <wps:bodyPr rot="0" vert="horz" wrap="square" lIns="91440" tIns="45720" rIns="91440" bIns="45720" anchor="t" anchorCtr="0">
+                        <a:noAutofit/>
+                      </wps:bodyPr>
+                    </wps:wsp>
+                  </a:graphicData>
+                </a:graphic>
+                <wp14:sizeRelH relativeFrom="margin">
+                  <wp14:pctWidth>0</wp14:pctWidth>
+                </wp14:sizeRelH>
+                <wp14:sizeRelV relativeFrom="margin">
+                  <wp14:pctHeight>0</wp14:pctHeight>
+                </wp14:sizeRelV>
+              </wp:anchor>
+            </w:drawing>
+          </mc:Choice>
+          <mc:Fallback>
+            <w:pict>
+              <v:shape id="_x0000_s1053" type="#_x0000_t202" style="position:absolute;left:0;text-align:left;margin-left:0;margin-top:0;width:232pt;height:161pt;z-index:251718656;visibility:visible;mso-wrap-style:square;mso-width-percent:0;mso-height-percent:0;mso-wrap-distance-left:9pt;mso-wrap-distance-top:0;mso-wrap-distance-right:9pt;mso-wrap-distance-bottom:0;mso-position-horizontal:center;mso-position-horizontal-relative:text;mso-position-vertical:absolute;mso-position-vertical-relative:text;mso-width-percent:0;mso-height-percent:0;mso-width-relative:margin;mso-height-relative:margin;v-text-anchor:top" o:gfxdata="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">
+                <v:textbox>
+                  <w:txbxContent>
+                    <w:p>
+                      <w:r>
+                        <w:rPr>
+                          <w:noProof/>
+                        </w:rPr>
+                        <w:drawing>
+                          <wp:inline distT="0" distB="0" distL="0" distR="0" wp14:anchorId="745DEC6F" wp14:editId="52445B9B">
+                            <wp:extent cx="2787650" cy="1922337"/>
+                            <wp:effectExtent l="0" t="0" r="0" b="1905"/>
+                            <wp:docPr id="311" name="Picture 311"/>
+                            <wp:cNvGraphicFramePr>
+                              <a:graphicFrameLocks xmlns:a="http://schemas.openxmlformats.org/drawingml/2006/main" noChangeAspect="1"/>
+                            </wp:cNvGraphicFramePr>
+                            <a:graphic xmlns:a="http://schemas.openxmlformats.org/drawingml/2006/main">
+                              <a:graphicData uri="http://schemas.openxmlformats.org/drawingml/2006/picture">
+                                <pic:pic xmlns:pic="http://schemas.openxmlformats.org/drawingml/2006/picture">
+                                  <pic:nvPicPr>
+                                    <pic:cNvPr id="0" name=""/>
+                                    <pic:cNvPicPr/>
+                                  </pic:nvPicPr>
+                                  <pic:blipFill>
+                                    <a:blip r:embed="rId53"/>
+                                    <a:stretch>
+                                      <a:fillRect/>
+                                    </a:stretch>
+                                  </pic:blipFill>
+                                  <pic:spPr>
+                                    <a:xfrm>
+                                      <a:off x="0" y="0"/>
+                                      <a:ext cx="2791397" cy="1924921"/>
+                                    </a:xfrm>
+                                    <a:prstGeom prst="rect">
+                                      <a:avLst/>
+                                    </a:prstGeom>
+                                  </pic:spPr>
+                                </pic:pic>
+                              </a:graphicData>
+                            </a:graphic>
+                          </wp:inline>
+                        </w:drawing>
+                      </w:r>
+                    </w:p>
+                  </w:txbxContent>
+                </v:textbox>
+              </v:shape>
+            </w:pict>
+          </mc:Fallback>
+        </mc:AlternateContent>
+      </w:r>
+    </w:p>
+    <w:p>
+      <w:pPr>
+        <w:pStyle w:val="References"/>
+        <w:rPr>
+          <w:sz w:val="20"/>
+        </w:rPr>
+      </w:pPr>
+    </w:p>
+    <w:p>
+      <w:pPr>
+        <w:pStyle w:val="References"/>
+        <w:rPr>
+          <w:sz w:val="20"/>
+        </w:rPr>
+      </w:pPr>
+    </w:p>
+    <w:p>
+      <w:pPr>
+        <w:pStyle w:val="References"/>
+        <w:rPr>
+          <w:sz w:val="20"/>
+        </w:rPr>
+      </w:pPr>
+    </w:p>
+    <w:p>
+      <w:pPr>
+        <w:pStyle w:val="References"/>
+        <w:rPr>
+          <w:sz w:val="20"/>
+        </w:rPr>
+      </w:pPr>
+    </w:p>
+    <w:p>
+      <w:pPr>
+        <w:pStyle w:val="References"/>
+        <w:rPr>
+          <w:sz w:val="20"/>
+        </w:rPr>
+      </w:pPr>
+    </w:p>
+    <w:p>
+      <w:pPr>
+        <w:pStyle w:val="References"/>
+        <w:rPr>
+          <w:sz w:val="20"/>
+        </w:rPr>
+      </w:pPr>
+    </w:p>
+    <w:p>
+      <w:pPr>
+        <w:pStyle w:val="References"/>
+        <w:rPr>
+          <w:sz w:val="20"/>
+        </w:rPr>
+      </w:pPr>
+    </w:p>
+    <w:p>
+      <w:pPr>
+        <w:pStyle w:val="References"/>
+        <w:rPr>
+          <w:sz w:val="20"/>
+        </w:rPr>
+      </w:pPr>
+    </w:p>
+    <w:p>
+      <w:pPr>
+        <w:pStyle w:val="References"/>
+        <w:rPr>
+          <w:sz w:val="20"/>
+        </w:rPr>
+      </w:pPr>
+    </w:p>
+    <w:p>
+      <w:pPr>
+        <w:pStyle w:val="References"/>
+        <w:rPr>
+          <w:sz w:val="20"/>
+        </w:rPr>
+      </w:pPr>
+    </w:p>
+    <w:p>
+      <w:pPr>
+        <w:pStyle w:val="References"/>
+        <w:rPr>
+          <w:sz w:val="20"/>
+        </w:rPr>
+      </w:pPr>
+    </w:p>
+    <w:p>
+      <w:pPr>
+        <w:pStyle w:val="References"/>
+        <w:rPr>
+          <w:sz w:val="20"/>
+        </w:rPr>
+      </w:pPr>
+    </w:p>
+    <w:p>
+      <w:pPr>
+        <w:pStyle w:val="References"/>
+        <w:jc w:val="center"/>
+        <w:rPr>
+          <w:i/>
+          <w:sz w:val="16"/>
+        </w:rPr>
+      </w:pPr>
+      <w:proofErr w:type="gramStart"/>
+      <w:r>
+        <w:rPr>
+          <w:i/>
+          <w:sz w:val="16"/>
+        </w:rPr>
+        <w:t>Figure :</w:t>
+      </w:r>
+      <w:proofErr w:type="gramEnd"/>
+      <w:r>
+        <w:rPr>
+          <w:i/>
+          <w:sz w:val="16"/>
+        </w:rPr>
+        <w:t xml:space="preserve"> Chess, k-Means, TPP, Attribute 5 vs attribute 1</w:t>
+      </w:r>
+    </w:p>
+    <w:p>
+      <w:pPr>
+        <w:pStyle w:val="References"/>
+        <w:rPr>
+          <w:sz w:val="20"/>
+        </w:rPr>
+      </w:pPr>
+    </w:p>
+    <w:p>
+      <w:pPr>
+        <w:pStyle w:val="References"/>
+        <w:rPr>
+          <w:sz w:val="20"/>
+        </w:rPr>
+      </w:pPr>
+    </w:p>
+    <w:p>
+      <w:pPr>
+        <w:pStyle w:val="References"/>
+        <w:rPr>
+          <w:sz w:val="20"/>
+        </w:rPr>
+      </w:pPr>
+    </w:p>
+    <w:p>
+      <w:pPr>
+        <w:pStyle w:val="References"/>
+        <w:rPr>
+          <w:b/>
+          <w:sz w:val="20"/>
+        </w:rPr>
+      </w:pPr>
+      <w:r>
+        <w:rPr>
+          <w:b/>
+          <w:sz w:val="20"/>
+        </w:rPr>
+        <w:t>EM</w:t>
+      </w:r>
+    </w:p>
+    <w:p>
+      <w:pPr>
+        <w:pStyle w:val="References"/>
+        <w:rPr>
+          <w:sz w:val="20"/>
+        </w:rPr>
+      </w:pPr>
+      <w:r>
+        <w:rPr>
+          <w:sz w:val="20"/>
+        </w:rPr>
+        <w:t xml:space="preserve">Using all 5 attributes the misclassification rate was 46.6% and the log likelihood was -7.1.  </w:t>
+      </w:r>
+      <w:proofErr w:type="gramStart"/>
+      <w:r>
+        <w:rPr>
+          <w:sz w:val="20"/>
+        </w:rPr>
+        <w:t>the</w:t>
+      </w:r>
+      <w:proofErr w:type="gramEnd"/>
+      <w:r>
+        <w:rPr>
+          <w:sz w:val="20"/>
+        </w:rPr>
+        <w:t xml:space="preserve"> cluster balance was 1950/159.  Even though the cluster is very imbalanced its error rate isn’t far off from the k-Means which has more balanced clusters.  </w:t>
+      </w:r>
+      <w:r>
+        <w:rPr>
+          <w:sz w:val="20"/>
+        </w:rPr>
+        <w:t xml:space="preserve">The number of iterations needed was 34 and the time was 0.19 seconds.   </w:t>
+      </w:r>
+    </w:p>
+    <w:p>
+      <w:pPr>
+        <w:pStyle w:val="References"/>
+        <w:rPr>
+          <w:sz w:val="20"/>
+        </w:rPr>
+      </w:pPr>
+      <w:r>
+        <w:rPr>
+          <w:sz w:val="20"/>
+        </w:rPr>
+        <w:t xml:space="preserve">The figure shows that the clusters can be split perfectly across attribute 2.  </w:t>
+      </w:r>
+    </w:p>
+    <w:p>
+      <w:pPr>
+        <w:pStyle w:val="References"/>
+        <w:rPr>
+          <w:sz w:val="20"/>
+        </w:rPr>
+      </w:pPr>
+      <w:r>
+        <w:rPr>
+          <w:sz w:val="20"/>
+        </w:rPr>
+        <w:t xml:space="preserve">Using only attribute 2 the misclassification error is 46.51% and the log likelihood is -1.65.  The same canopy settings </w:t>
+      </w:r>
+      <w:r>
+        <w:rPr>
+          <w:sz w:val="20"/>
+        </w:rPr>
+        <w:lastRenderedPageBreak/>
+        <w:t xml:space="preserve">were used.  47 iterations were performed and the time taken was 0.16%.  </w:t>
+      </w:r>
+      <w:r>
+        <w:rPr>
+          <w:sz w:val="20"/>
+        </w:rPr>
+        <w:t>The cluster balance was 2001/108</w:t>
+      </w:r>
+    </w:p>
+    <w:p>
+      <w:pPr>
+        <w:pStyle w:val="References"/>
+        <w:rPr>
+          <w:sz w:val="20"/>
+        </w:rPr>
+      </w:pPr>
+    </w:p>
+    <w:p>
+      <w:pPr>
+        <w:pStyle w:val="References"/>
+        <w:rPr>
+          <w:sz w:val="20"/>
+        </w:rPr>
+      </w:pPr>
+    </w:p>
+    <w:p>
+      <w:pPr>
+        <w:pStyle w:val="References"/>
+        <w:rPr>
+          <w:sz w:val="20"/>
+        </w:rPr>
+      </w:pPr>
+      <w:r>
+        <w:rPr>
+          <w:noProof/>
+          <w:sz w:val="20"/>
+        </w:rPr>
+        <mc:AlternateContent>
+          <mc:Choice Requires="wps">
+            <w:drawing>
+              <wp:anchor distT="0" distB="0" distL="114300" distR="114300" simplePos="0" relativeHeight="251720704" behindDoc="0" locked="0" layoutInCell="1" allowOverlap="1" wp14:editId="36B11C9B">
+                <wp:simplePos x="0" y="0"/>
+                <wp:positionH relativeFrom="column">
+                  <wp:align>center</wp:align>
+                </wp:positionH>
+                <wp:positionV relativeFrom="paragraph">
+                  <wp:posOffset>0</wp:posOffset>
+                </wp:positionV>
+                <wp:extent cx="2794000" cy="1403985"/>
+                <wp:effectExtent l="0" t="0" r="25400" b="13970"/>
+                <wp:wrapNone/>
+                <wp:docPr id="312" name="Text Box 2"/>
+                <wp:cNvGraphicFramePr>
+                  <a:graphicFrameLocks xmlns:a="http://schemas.openxmlformats.org/drawingml/2006/main"/>
+                </wp:cNvGraphicFramePr>
+                <a:graphic xmlns:a="http://schemas.openxmlformats.org/drawingml/2006/main">
+                  <a:graphicData uri="http://schemas.microsoft.com/office/word/2010/wordprocessingShape">
+                    <wps:wsp>
+                      <wps:cNvSpPr txBox="1">
+                        <a:spLocks noChangeArrowheads="1"/>
+                      </wps:cNvSpPr>
+                      <wps:spPr bwMode="auto">
+                        <a:xfrm>
+                          <a:off x="0" y="0"/>
+                          <a:ext cx="2794000" cy="1403985"/>
+                        </a:xfrm>
+                        <a:prstGeom prst="rect">
+                          <a:avLst/>
+                        </a:prstGeom>
+                        <a:solidFill>
+                          <a:srgbClr val="FFFFFF"/>
+                        </a:solidFill>
+                        <a:ln w="9525">
+                          <a:solidFill>
+                            <a:srgbClr val="000000"/>
+                          </a:solidFill>
+                          <a:miter lim="800000"/>
+                          <a:headEnd/>
+                          <a:tailEnd/>
+                        </a:ln>
+                      </wps:spPr>
+                      <wps:txbx>
+                        <w:txbxContent>
+                          <w:p>
+                            <w:r>
+                              <w:rPr>
+                                <w:noProof/>
+                              </w:rPr>
+                              <w:drawing>
+                                <wp:inline distT="0" distB="0" distL="0" distR="0" wp14:anchorId="55284F84" wp14:editId="067F6175">
+                                  <wp:extent cx="2622550" cy="1936750"/>
+                                  <wp:effectExtent l="0" t="0" r="6350" b="6350"/>
+                                  <wp:docPr id="313" name="Picture 313"/>
+                                  <wp:cNvGraphicFramePr>
+                                    <a:graphicFrameLocks xmlns:a="http://schemas.openxmlformats.org/drawingml/2006/main" noChangeAspect="1"/>
+                                  </wp:cNvGraphicFramePr>
+                                  <a:graphic xmlns:a="http://schemas.openxmlformats.org/drawingml/2006/main">
+                                    <a:graphicData uri="http://schemas.openxmlformats.org/drawingml/2006/picture">
+                                      <pic:pic xmlns:pic="http://schemas.openxmlformats.org/drawingml/2006/picture">
+                                        <pic:nvPicPr>
+                                          <pic:cNvPr id="0" name=""/>
+                                          <pic:cNvPicPr/>
+                                        </pic:nvPicPr>
+                                        <pic:blipFill>
+                                          <a:blip r:embed="rId54"/>
+                                          <a:stretch>
+                                            <a:fillRect/>
+                                          </a:stretch>
+                                        </pic:blipFill>
+                                        <pic:spPr>
+                                          <a:xfrm>
+                                            <a:off x="0" y="0"/>
+                                            <a:ext cx="2623014" cy="1937093"/>
+                                          </a:xfrm>
+                                          <a:prstGeom prst="rect">
+                                            <a:avLst/>
+                                          </a:prstGeom>
+                                        </pic:spPr>
+                                      </pic:pic>
+                                    </a:graphicData>
+                                  </a:graphic>
+                                </wp:inline>
+                              </w:drawing>
+                            </w:r>
+                          </w:p>
+                        </w:txbxContent>
+                      </wps:txbx>
+                      <wps:bodyPr rot="0" vert="horz" wrap="square" lIns="91440" tIns="45720" rIns="91440" bIns="45720" anchor="t" anchorCtr="0">
+                        <a:spAutoFit/>
+                      </wps:bodyPr>
+                    </wps:wsp>
+                  </a:graphicData>
+                </a:graphic>
+                <wp14:sizeRelH relativeFrom="margin">
+                  <wp14:pctWidth>0</wp14:pctWidth>
+                </wp14:sizeRelH>
+                <wp14:sizeRelV relativeFrom="margin">
+                  <wp14:pctHeight>20000</wp14:pctHeight>
+                </wp14:sizeRelV>
+              </wp:anchor>
+            </w:drawing>
+          </mc:Choice>
+          <mc:Fallback>
+            <w:pict>
+              <v:shape id="_x0000_s1054" type="#_x0000_t202" style="position:absolute;left:0;text-align:left;margin-left:0;margin-top:0;width:220pt;height:110.55pt;z-index:251720704;visibility:visible;mso-wrap-style:square;mso-width-percent:0;mso-height-percent:200;mso-wrap-distance-left:9pt;mso-wrap-distance-top:0;mso-wrap-distance-right:9pt;mso-wrap-distance-bottom:0;mso-position-horizontal:center;mso-position-horizontal-relative:text;mso-position-vertical:absolute;mso-position-vertical-relative:text;mso-width-percent:0;mso-height-percent:200;mso-width-relative:margin;mso-height-relative:margin;v-text-anchor:top" o:gfxdata="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">
+                <v:textbox style="mso-fit-shape-to-text:t">
+                  <w:txbxContent>
+                    <w:p>
+                      <w:r>
+                        <w:rPr>
+                          <w:noProof/>
+                        </w:rPr>
+                        <w:drawing>
+                          <wp:inline distT="0" distB="0" distL="0" distR="0" wp14:anchorId="55284F84" wp14:editId="067F6175">
+                            <wp:extent cx="2622550" cy="1936750"/>
+                            <wp:effectExtent l="0" t="0" r="6350" b="6350"/>
+                            <wp:docPr id="313" name="Picture 313"/>
+                            <wp:cNvGraphicFramePr>
+                              <a:graphicFrameLocks xmlns:a="http://schemas.openxmlformats.org/drawingml/2006/main" noChangeAspect="1"/>
+                            </wp:cNvGraphicFramePr>
+                            <a:graphic xmlns:a="http://schemas.openxmlformats.org/drawingml/2006/main">
+                              <a:graphicData uri="http://schemas.openxmlformats.org/drawingml/2006/picture">
+                                <pic:pic xmlns:pic="http://schemas.openxmlformats.org/drawingml/2006/picture">
+                                  <pic:nvPicPr>
+                                    <pic:cNvPr id="0" name=""/>
+                                    <pic:cNvPicPr/>
+                                  </pic:nvPicPr>
+                                  <pic:blipFill>
+                                    <a:blip r:embed="rId54"/>
+                                    <a:stretch>
+                                      <a:fillRect/>
+                                    </a:stretch>
+                                  </pic:blipFill>
+                                  <pic:spPr>
+                                    <a:xfrm>
+                                      <a:off x="0" y="0"/>
+                                      <a:ext cx="2623014" cy="1937093"/>
+                                    </a:xfrm>
+                                    <a:prstGeom prst="rect">
+                                      <a:avLst/>
+                                    </a:prstGeom>
+                                  </pic:spPr>
+                                </pic:pic>
+                              </a:graphicData>
+                            </a:graphic>
+                          </wp:inline>
+                        </w:drawing>
+                      </w:r>
+                    </w:p>
+                  </w:txbxContent>
+                </v:textbox>
+              </v:shape>
+            </w:pict>
+          </mc:Fallback>
+        </mc:AlternateContent>
+      </w:r>
+    </w:p>
+    <w:p>
+      <w:pPr>
+        <w:pStyle w:val="References"/>
+        <w:rPr>
+          <w:sz w:val="20"/>
+        </w:rPr>
+      </w:pPr>
+    </w:p>
+    <w:p>
+      <w:pPr>
+        <w:pStyle w:val="References"/>
+        <w:rPr>
+          <w:sz w:val="20"/>
+        </w:rPr>
+      </w:pPr>
+    </w:p>
+    <w:p>
+      <w:pPr>
+        <w:pStyle w:val="References"/>
+        <w:rPr>
+          <w:sz w:val="20"/>
+        </w:rPr>
+      </w:pPr>
+    </w:p>
+    <w:p>
+      <w:pPr>
+        <w:pStyle w:val="References"/>
+        <w:rPr>
+          <w:sz w:val="20"/>
+        </w:rPr>
+      </w:pPr>
+    </w:p>
+    <w:p>
+      <w:pPr>
+        <w:pStyle w:val="References"/>
+        <w:rPr>
+          <w:sz w:val="20"/>
+        </w:rPr>
+      </w:pPr>
+    </w:p>
+    <w:p>
+      <w:pPr>
+        <w:pStyle w:val="References"/>
+        <w:rPr>
+          <w:sz w:val="20"/>
+        </w:rPr>
+      </w:pPr>
+    </w:p>
+    <w:p>
+      <w:pPr>
+        <w:pStyle w:val="References"/>
+        <w:rPr>
+          <w:sz w:val="20"/>
+        </w:rPr>
+      </w:pPr>
+    </w:p>
+    <w:p>
+      <w:pPr>
+        <w:pStyle w:val="References"/>
+        <w:rPr>
+          <w:sz w:val="20"/>
+        </w:rPr>
+      </w:pPr>
+    </w:p>
+    <w:p>
+      <w:pPr>
+        <w:pStyle w:val="References"/>
+        <w:rPr>
+          <w:sz w:val="20"/>
+        </w:rPr>
+      </w:pPr>
+    </w:p>
+    <w:p>
+      <w:pPr>
+        <w:pStyle w:val="References"/>
+        <w:rPr>
+          <w:sz w:val="20"/>
+        </w:rPr>
+      </w:pPr>
+    </w:p>
+    <w:p>
+      <w:pPr>
+        <w:pStyle w:val="References"/>
+        <w:rPr>
+          <w:sz w:val="20"/>
+        </w:rPr>
+      </w:pPr>
+    </w:p>
+    <w:p>
+      <w:pPr>
+        <w:pStyle w:val="References"/>
+        <w:rPr>
+          <w:sz w:val="20"/>
+        </w:rPr>
+      </w:pPr>
+    </w:p>
+    <w:p>
+      <w:pPr>
+        <w:pStyle w:val="References"/>
+        <w:jc w:val="center"/>
+        <w:rPr>
+          <w:i/>
+          <w:sz w:val="16"/>
+        </w:rPr>
+      </w:pPr>
+      <w:proofErr w:type="gramStart"/>
+      <w:r>
+        <w:rPr>
+          <w:i/>
+          <w:sz w:val="16"/>
+        </w:rPr>
+        <w:t>Figure :</w:t>
+      </w:r>
+      <w:proofErr w:type="gramEnd"/>
+      <w:r>
+        <w:rPr>
+          <w:i/>
+          <w:sz w:val="16"/>
+        </w:rPr>
+        <w:t xml:space="preserve"> Chess, TPP, EM, Instance vs Attribute 2</w:t>
+      </w:r>
+    </w:p>
+    <w:p>
+      <w:pPr>
+        <w:pStyle w:val="References"/>
+        <w:rPr>
+          <w:sz w:val="20"/>
+        </w:rPr>
+      </w:pPr>
+    </w:p>
+    <w:p>
+      <w:pPr>
+        <w:pStyle w:val="References"/>
+        <w:rPr>
+          <w:b/>
+          <w:sz w:val="20"/>
+        </w:rPr>
+      </w:pPr>
+      <w:r>
+        <w:rPr>
+          <w:b/>
+          <w:sz w:val="20"/>
+        </w:rPr>
+        <w:t>Part 4</w:t>
+      </w:r>
+    </w:p>
+    <w:p>
+      <w:pPr>
+        <w:pStyle w:val="References"/>
+        <w:rPr>
+          <w:sz w:val="20"/>
+        </w:rPr>
+      </w:pPr>
+      <w:r>
+        <w:rPr>
+          <w:sz w:val="20"/>
+        </w:rPr>
+        <w:t xml:space="preserve">Figure … shows the learning curve using the original attributes.  The error rate is extremely low when using the original attributes.  </w:t>
+      </w:r>
+      <w:r>
+        <w:rPr>
+          <w:sz w:val="20"/>
+        </w:rPr>
+        <w:t>Figure … shows the learning curves for PCA and TPP.  The ANN performs well with the attribute transformations from PCA.  The error rate is only slightly higher.  The ANN does not perform well</w:t>
+      </w:r>
+      <w:r>
+        <w:rPr>
+          <w:sz w:val="20"/>
+        </w:rPr>
+        <w:t xml:space="preserve"> with the TPP transformations with both the training and testing error around 20%.  We can also see that the performance is about the same regardless of the data size.  </w:t>
+      </w:r>
+    </w:p>
+    <w:p>
+      <w:pPr>
+        <w:pStyle w:val="References"/>
+        <w:rPr>
+          <w:sz w:val="20"/>
+        </w:rPr>
+      </w:pPr>
+      <w:r>
+        <w:rPr>
+          <w:sz w:val="20"/>
+        </w:rPr>
+        <w:t xml:space="preserve">Figure … shows the learning curves for RP and ICA.  The ANN performs well with the ICA transformations with an error of about 5%.  </w:t>
+      </w:r>
+      <w:r>
+        <w:rPr>
+          <w:sz w:val="20"/>
+        </w:rPr>
+        <w:t xml:space="preserve">The ANN does not perform well with the RP transformations.  </w:t>
+      </w:r>
+      <w:r>
+        <w:rPr>
+          <w:sz w:val="20"/>
+        </w:rPr>
+        <w:t xml:space="preserve">The error hovers above 25%.  This makes the RP the worst transform for this data.  The error also appears to initially increase as the data size grows and then levels out.  </w:t>
+      </w:r>
+    </w:p>
+    <w:p>
+      <w:pPr>
+        <w:pStyle w:val="References"/>
+        <w:rPr>
+          <w:b/>
+          <w:sz w:val="20"/>
+        </w:rPr>
+      </w:pPr>
+    </w:p>
+    <w:p>
+      <w:pPr>
+        <w:pStyle w:val="References"/>
+        <w:rPr>
+          <w:b/>
+          <w:sz w:val="20"/>
+        </w:rPr>
+      </w:pPr>
+      <w:r>
+        <w:rPr>
+          <w:b/>
+          <w:noProof/>
+          <w:sz w:val="20"/>
+        </w:rPr>
+        <mc:AlternateContent>
+          <mc:Choice Requires="wps">
+            <w:drawing>
+              <wp:anchor distT="0" distB="0" distL="114300" distR="114300" simplePos="0" relativeHeight="251722752" behindDoc="0" locked="0" layoutInCell="1" allowOverlap="1" wp14:editId="36B11C9B">
+                <wp:simplePos x="0" y="0"/>
+                <wp:positionH relativeFrom="column">
+                  <wp:align>center</wp:align>
+                </wp:positionH>
+                <wp:positionV relativeFrom="paragraph">
+                  <wp:posOffset>0</wp:posOffset>
+                </wp:positionV>
+                <wp:extent cx="2882900" cy="2032000"/>
+                <wp:effectExtent l="0" t="0" r="12700" b="25400"/>
+                <wp:wrapNone/>
+                <wp:docPr id="314" name="Text Box 2"/>
+                <wp:cNvGraphicFramePr>
+                  <a:graphicFrameLocks xmlns:a="http://schemas.openxmlformats.org/drawingml/2006/main"/>
+                </wp:cNvGraphicFramePr>
+                <a:graphic xmlns:a="http://schemas.openxmlformats.org/drawingml/2006/main">
+                  <a:graphicData uri="http://schemas.microsoft.com/office/word/2010/wordprocessingShape">
+                    <wps:wsp>
+                      <wps:cNvSpPr txBox="1">
+                        <a:spLocks noChangeArrowheads="1"/>
+                      </wps:cNvSpPr>
+                      <wps:spPr bwMode="auto">
+                        <a:xfrm>
+                          <a:off x="0" y="0"/>
+                          <a:ext cx="2882900" cy="2032000"/>
+                        </a:xfrm>
+                        <a:prstGeom prst="rect">
+                          <a:avLst/>
+                        </a:prstGeom>
+                        <a:solidFill>
+                          <a:srgbClr val="FFFFFF"/>
+                        </a:solidFill>
+                        <a:ln w="9525">
+                          <a:solidFill>
+                            <a:srgbClr val="000000"/>
+                          </a:solidFill>
+                          <a:miter lim="800000"/>
+                          <a:headEnd/>
+                          <a:tailEnd/>
+                        </a:ln>
+                      </wps:spPr>
+                      <wps:txbx>
+                        <w:txbxContent>
+                          <w:p>
+                            <w:r>
+                              <w:rPr>
+                                <w:noProof/>
+                              </w:rPr>
+                              <w:drawing>
+                                <wp:inline distT="0" distB="0" distL="0" distR="0" wp14:anchorId="730DD521" wp14:editId="74B63D4F">
+                                  <wp:extent cx="2736850" cy="1898650"/>
+                                  <wp:effectExtent l="0" t="0" r="6350" b="6350"/>
+                                  <wp:docPr id="315" name="Picture 315"/>
+                                  <wp:cNvGraphicFramePr>
+                                    <a:graphicFrameLocks xmlns:a="http://schemas.openxmlformats.org/drawingml/2006/main" noChangeAspect="1"/>
+                                  </wp:cNvGraphicFramePr>
+                                  <a:graphic xmlns:a="http://schemas.openxmlformats.org/drawingml/2006/main">
+                                    <a:graphicData uri="http://schemas.openxmlformats.org/drawingml/2006/picture">
+                                      <pic:pic xmlns:pic="http://schemas.openxmlformats.org/drawingml/2006/picture">
+                                        <pic:nvPicPr>
+                                          <pic:cNvPr id="0" name=""/>
+                                          <pic:cNvPicPr/>
+                                        </pic:nvPicPr>
+                                        <pic:blipFill>
+                                          <a:blip r:embed="rId55"/>
+                                          <a:stretch>
+                                            <a:fillRect/>
+                                          </a:stretch>
+                                        </pic:blipFill>
+                                        <pic:spPr>
+                                          <a:xfrm>
+                                            <a:off x="0" y="0"/>
+                                            <a:ext cx="2742986" cy="1902907"/>
+                                          </a:xfrm>
+                                          <a:prstGeom prst="rect">
+                                            <a:avLst/>
+                                          </a:prstGeom>
+                                        </pic:spPr>
+                                      </pic:pic>
+                                    </a:graphicData>
+                                  </a:graphic>
+                                </wp:inline>
+                              </w:drawing>
+                            </w:r>
+                          </w:p>
+                        </w:txbxContent>
+                      </wps:txbx>
+                      <wps:bodyPr rot="0" vert="horz" wrap="square" lIns="91440" tIns="45720" rIns="91440" bIns="45720" anchor="t" anchorCtr="0">
+                        <a:noAutofit/>
+                      </wps:bodyPr>
+                    </wps:wsp>
+                  </a:graphicData>
+                </a:graphic>
+                <wp14:sizeRelH relativeFrom="margin">
+                  <wp14:pctWidth>0</wp14:pctWidth>
+                </wp14:sizeRelH>
+                <wp14:sizeRelV relativeFrom="margin">
+                  <wp14:pctHeight>0</wp14:pctHeight>
+                </wp14:sizeRelV>
+              </wp:anchor>
+            </w:drawing>
+          </mc:Choice>
+          <mc:Fallback>
+            <w:pict>
+              <v:shape id="_x0000_s1055" type="#_x0000_t202" style="position:absolute;left:0;text-align:left;margin-left:0;margin-top:0;width:227pt;height:160pt;z-index:251722752;visibility:visible;mso-wrap-style:square;mso-width-percent:0;mso-height-percent:0;mso-wrap-distance-left:9pt;mso-wrap-distance-top:0;mso-wrap-distance-right:9pt;mso-wrap-distance-bottom:0;mso-position-horizontal:center;mso-position-horizontal-relative:text;mso-position-vertical:absolute;mso-position-vertical-relative:text;mso-width-percent:0;mso-height-percent:0;mso-width-relative:margin;mso-height-relative:margin;v-text-anchor:top" o:gfxdata="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">
+                <v:textbox>
+                  <w:txbxContent>
+                    <w:p>
+                      <w:r>
+                        <w:rPr>
+                          <w:noProof/>
+                        </w:rPr>
+                        <w:drawing>
+                          <wp:inline distT="0" distB="0" distL="0" distR="0" wp14:anchorId="730DD521" wp14:editId="74B63D4F">
+                            <wp:extent cx="2736850" cy="1898650"/>
+                            <wp:effectExtent l="0" t="0" r="6350" b="6350"/>
+                            <wp:docPr id="315" name="Picture 315"/>
+                            <wp:cNvGraphicFramePr>
+                              <a:graphicFrameLocks xmlns:a="http://schemas.openxmlformats.org/drawingml/2006/main" noChangeAspect="1"/>
+                            </wp:cNvGraphicFramePr>
+                            <a:graphic xmlns:a="http://schemas.openxmlformats.org/drawingml/2006/main">
+                              <a:graphicData uri="http://schemas.openxmlformats.org/drawingml/2006/picture">
+                                <pic:pic xmlns:pic="http://schemas.openxmlformats.org/drawingml/2006/picture">
+                                  <pic:nvPicPr>
+                                    <pic:cNvPr id="0" name=""/>
+                                    <pic:cNvPicPr/>
+                                  </pic:nvPicPr>
+                                  <pic:blipFill>
+                                    <a:blip r:embed="rId55"/>
+                                    <a:stretch>
+                                      <a:fillRect/>
+                                    </a:stretch>
+                                  </pic:blipFill>
+                                  <pic:spPr>
+                                    <a:xfrm>
+                                      <a:off x="0" y="0"/>
+                                      <a:ext cx="2742986" cy="1902907"/>
+                                    </a:xfrm>
+                                    <a:prstGeom prst="rect">
+                                      <a:avLst/>
+                                    </a:prstGeom>
+                                  </pic:spPr>
+                                </pic:pic>
+                              </a:graphicData>
+                            </a:graphic>
+                          </wp:inline>
+                        </w:drawing>
+                      </w:r>
+                    </w:p>
+                  </w:txbxContent>
+                </v:textbox>
+              </v:shape>
+            </w:pict>
+          </mc:Fallback>
+        </mc:AlternateContent>
+      </w:r>
+    </w:p>
+    <w:p>
+      <w:pPr>
+        <w:pStyle w:val="References"/>
+        <w:rPr>
+          <w:b/>
+          <w:sz w:val="20"/>
+        </w:rPr>
+      </w:pPr>
+    </w:p>
+    <w:p>
+      <w:pPr>
+        <w:pStyle w:val="References"/>
+        <w:rPr>
+          <w:b/>
+          <w:sz w:val="20"/>
+        </w:rPr>
+      </w:pPr>
+    </w:p>
+    <w:p>
+      <w:pPr>
+        <w:pStyle w:val="References"/>
+        <w:rPr>
+          <w:b/>
+          <w:sz w:val="20"/>
+        </w:rPr>
+      </w:pPr>
+    </w:p>
+    <w:p>
+      <w:pPr>
+        <w:pStyle w:val="References"/>
+        <w:rPr>
+          <w:b/>
+          <w:sz w:val="20"/>
+        </w:rPr>
+      </w:pPr>
+    </w:p>
+    <w:p>
+      <w:pPr>
+        <w:pStyle w:val="References"/>
+        <w:rPr>
+          <w:b/>
+          <w:sz w:val="20"/>
+        </w:rPr>
+      </w:pPr>
+    </w:p>
+    <w:p>
+      <w:pPr>
+        <w:pStyle w:val="References"/>
+        <w:rPr>
+          <w:b/>
+          <w:sz w:val="20"/>
+        </w:rPr>
+      </w:pPr>
+    </w:p>
+    <w:p>
+      <w:pPr>
+        <w:pStyle w:val="References"/>
+        <w:rPr>
+          <w:b/>
+          <w:sz w:val="20"/>
+        </w:rPr>
+      </w:pPr>
+    </w:p>
+    <w:p>
+      <w:pPr>
+        <w:pStyle w:val="References"/>
+        <w:rPr>
+          <w:b/>
+          <w:sz w:val="20"/>
+        </w:rPr>
+      </w:pPr>
+    </w:p>
+    <w:p>
+      <w:pPr>
+        <w:pStyle w:val="References"/>
+        <w:rPr>
+          <w:b/>
+          <w:sz w:val="20"/>
+        </w:rPr>
+      </w:pPr>
+    </w:p>
+    <w:p>
+      <w:pPr>
+        <w:pStyle w:val="References"/>
+        <w:rPr>
+          <w:b/>
+          <w:sz w:val="20"/>
+        </w:rPr>
+      </w:pPr>
+    </w:p>
+    <w:p>
+      <w:pPr>
+        <w:pStyle w:val="References"/>
+        <w:rPr>
+          <w:b/>
+          <w:sz w:val="20"/>
+        </w:rPr>
+      </w:pPr>
+    </w:p>
+    <w:p>
+      <w:pPr>
+        <w:pStyle w:val="References"/>
+        <w:rPr>
+          <w:b/>
+          <w:sz w:val="20"/>
+        </w:rPr>
+      </w:pPr>
+    </w:p>
+    <w:p>
+      <w:pPr>
+        <w:pStyle w:val="References"/>
+        <w:jc w:val="center"/>
+        <w:rPr>
+          <w:i/>
+          <w:sz w:val="16"/>
+        </w:rPr>
+      </w:pPr>
+      <w:proofErr w:type="gramStart"/>
+      <w:r>
+        <w:rPr>
+          <w:i/>
+          <w:sz w:val="16"/>
+        </w:rPr>
+        <w:t>Figure :</w:t>
+      </w:r>
+      <w:proofErr w:type="gramEnd"/>
+      <w:r>
+        <w:rPr>
+          <w:i/>
+          <w:sz w:val="16"/>
+        </w:rPr>
+        <w:t xml:space="preserve"> Original Learning curve for Chess set</w:t>
+      </w:r>
+    </w:p>
+    <w:p>
+      <w:pPr>
+        <w:pStyle w:val="References"/>
+        <w:rPr>
+          <w:b/>
+          <w:sz w:val="20"/>
+        </w:rPr>
+      </w:pPr>
+    </w:p>
+    <w:p>
+      <w:pPr>
+        <w:pStyle w:val="References"/>
+        <w:rPr>
+          <w:sz w:val="20"/>
+        </w:rPr>
+      </w:pPr>
+      <w:r>
+        <w:rPr>
+          <w:noProof/>
+          <w:sz w:val="20"/>
+        </w:rPr>
+        <mc:AlternateContent>
+          <mc:Choice Requires="wps">
+            <w:drawing>
+              <wp:anchor distT="0" distB="0" distL="114300" distR="114300" simplePos="0" relativeHeight="251724800" behindDoc="0" locked="0" layoutInCell="1" allowOverlap="1" wp14:editId="36B11C9B">
+                <wp:simplePos x="0" y="0"/>
+                <wp:positionH relativeFrom="column">
+                  <wp:align>center</wp:align>
+                </wp:positionH>
+                <wp:positionV relativeFrom="paragraph">
+                  <wp:posOffset>0</wp:posOffset>
+                </wp:positionV>
+                <wp:extent cx="2914650" cy="1860550"/>
+                <wp:effectExtent l="0" t="0" r="19050" b="25400"/>
+                <wp:wrapNone/>
+                <wp:docPr id="316" name="Text Box 2"/>
+                <wp:cNvGraphicFramePr>
+                  <a:graphicFrameLocks xmlns:a="http://schemas.openxmlformats.org/drawingml/2006/main"/>
+                </wp:cNvGraphicFramePr>
+                <a:graphic xmlns:a="http://schemas.openxmlformats.org/drawingml/2006/main">
+                  <a:graphicData uri="http://schemas.microsoft.com/office/word/2010/wordprocessingShape">
+                    <wps:wsp>
+                      <wps:cNvSpPr txBox="1">
+                        <a:spLocks noChangeArrowheads="1"/>
+                      </wps:cNvSpPr>
+                      <wps:spPr bwMode="auto">
+                        <a:xfrm>
+                          <a:off x="0" y="0"/>
+                          <a:ext cx="2914650" cy="1860550"/>
+                        </a:xfrm>
+                        <a:prstGeom prst="rect">
+                          <a:avLst/>
+                        </a:prstGeom>
+                        <a:solidFill>
+                          <a:srgbClr val="FFFFFF"/>
+                        </a:solidFill>
+                        <a:ln w="9525">
+                          <a:solidFill>
+                            <a:srgbClr val="000000"/>
+                          </a:solidFill>
+                          <a:miter lim="800000"/>
+                          <a:headEnd/>
+                          <a:tailEnd/>
+                        </a:ln>
+                      </wps:spPr>
+                      <wps:txbx>
+                        <w:txbxContent>
+                          <w:p>
+                            <w:r>
+                              <w:rPr>
+                                <w:noProof/>
+                              </w:rPr>
+                              <w:drawing>
+                                <wp:inline distT="0" distB="0" distL="0" distR="0" wp14:anchorId="25703332" wp14:editId="5C68CD2B">
+                                  <wp:extent cx="2717800" cy="1727200"/>
+                                  <wp:effectExtent l="0" t="0" r="6350" b="6350"/>
+                                  <wp:docPr id="317" name="Picture 317"/>
+                                  <wp:cNvGraphicFramePr>
+                                    <a:graphicFrameLocks xmlns:a="http://schemas.openxmlformats.org/drawingml/2006/main" noChangeAspect="1"/>
+                                  </wp:cNvGraphicFramePr>
+                                  <a:graphic xmlns:a="http://schemas.openxmlformats.org/drawingml/2006/main">
+                                    <a:graphicData uri="http://schemas.openxmlformats.org/drawingml/2006/picture">
+                                      <pic:pic xmlns:pic="http://schemas.openxmlformats.org/drawingml/2006/picture">
+                                        <pic:nvPicPr>
+                                          <pic:cNvPr id="0" name=""/>
+                                          <pic:cNvPicPr/>
+                                        </pic:nvPicPr>
+                                        <pic:blipFill>
+                                          <a:blip r:embed="rId56"/>
+                                          <a:stretch>
+                                            <a:fillRect/>
+                                          </a:stretch>
+                                        </pic:blipFill>
+                                        <pic:spPr>
+                                          <a:xfrm>
+                                            <a:off x="0" y="0"/>
+                                            <a:ext cx="2723894" cy="1731073"/>
+                                          </a:xfrm>
+                                          <a:prstGeom prst="rect">
+                                            <a:avLst/>
+                                          </a:prstGeom>
+                                        </pic:spPr>
+                                      </pic:pic>
+                                    </a:graphicData>
+                                  </a:graphic>
+                                </wp:inline>
+                              </w:drawing>
+                            </w:r>
+                          </w:p>
+                        </w:txbxContent>
+                      </wps:txbx>
+                      <wps:bodyPr rot="0" vert="horz" wrap="square" lIns="91440" tIns="45720" rIns="91440" bIns="45720" anchor="t" anchorCtr="0">
+                        <a:noAutofit/>
+                      </wps:bodyPr>
+                    </wps:wsp>
+                  </a:graphicData>
+                </a:graphic>
+                <wp14:sizeRelH relativeFrom="margin">
+                  <wp14:pctWidth>0</wp14:pctWidth>
+                </wp14:sizeRelH>
+                <wp14:sizeRelV relativeFrom="margin">
+                  <wp14:pctHeight>0</wp14:pctHeight>
+                </wp14:sizeRelV>
+              </wp:anchor>
+            </w:drawing>
+          </mc:Choice>
+          <mc:Fallback>
+            <w:pict>
+              <v:shape id="_x0000_s1056" type="#_x0000_t202" style="position:absolute;left:0;text-align:left;margin-left:0;margin-top:0;width:229.5pt;height:146.5pt;z-index:251724800;visibility:visible;mso-wrap-style:square;mso-width-percent:0;mso-height-percent:0;mso-wrap-distance-left:9pt;mso-wrap-distance-top:0;mso-wrap-distance-right:9pt;mso-wrap-distance-bottom:0;mso-position-horizontal:center;mso-position-horizontal-relative:text;mso-position-vertical:absolute;mso-position-vertical-relative:text;mso-width-percent:0;mso-height-percent:0;mso-width-relative:margin;mso-height-relative:margin;v-text-anchor:top" o:gfxdata="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">
+                <v:textbox>
+                  <w:txbxContent>
+                    <w:p>
+                      <w:r>
+                        <w:rPr>
+                          <w:noProof/>
+                        </w:rPr>
+                        <w:drawing>
+                          <wp:inline distT="0" distB="0" distL="0" distR="0" wp14:anchorId="25703332" wp14:editId="5C68CD2B">
+                            <wp:extent cx="2717800" cy="1727200"/>
+                            <wp:effectExtent l="0" t="0" r="6350" b="6350"/>
+                            <wp:docPr id="317" name="Picture 317"/>
+                            <wp:cNvGraphicFramePr>
+                              <a:graphicFrameLocks xmlns:a="http://schemas.openxmlformats.org/drawingml/2006/main" noChangeAspect="1"/>
+                            </wp:cNvGraphicFramePr>
+                            <a:graphic xmlns:a="http://schemas.openxmlformats.org/drawingml/2006/main">
+                              <a:graphicData uri="http://schemas.openxmlformats.org/drawingml/2006/picture">
+                                <pic:pic xmlns:pic="http://schemas.openxmlformats.org/drawingml/2006/picture">
+                                  <pic:nvPicPr>
+                                    <pic:cNvPr id="0" name=""/>
+                                    <pic:cNvPicPr/>
+                                  </pic:nvPicPr>
+                                  <pic:blipFill>
+                                    <a:blip r:embed="rId56"/>
+                                    <a:stretch>
+                                      <a:fillRect/>
+                                    </a:stretch>
+                                  </pic:blipFill>
+                                  <pic:spPr>
+                                    <a:xfrm>
+                                      <a:off x="0" y="0"/>
+                                      <a:ext cx="2723894" cy="1731073"/>
+                                    </a:xfrm>
+                                    <a:prstGeom prst="rect">
+                                      <a:avLst/>
+                                    </a:prstGeom>
+                                  </pic:spPr>
+                                </pic:pic>
+                              </a:graphicData>
+                            </a:graphic>
+                          </wp:inline>
+                        </w:drawing>
+                      </w:r>
+                    </w:p>
+                  </w:txbxContent>
+                </v:textbox>
+              </v:shape>
+            </w:pict>
+          </mc:Fallback>
+        </mc:AlternateContent>
+      </w:r>
+    </w:p>
+    <w:p>
+      <w:pPr>
+        <w:pStyle w:val="References"/>
+        <w:rPr>
+          <w:sz w:val="20"/>
+        </w:rPr>
+      </w:pPr>
+    </w:p>
+    <w:p>
+      <w:pPr>
+        <w:pStyle w:val="References"/>
+        <w:rPr>
+          <w:sz w:val="20"/>
+        </w:rPr>
+      </w:pPr>
+    </w:p>
+    <w:p>
+      <w:pPr>
+        <w:pStyle w:val="References"/>
+        <w:rPr>
+          <w:sz w:val="20"/>
+        </w:rPr>
+      </w:pPr>
+    </w:p>
+    <w:p>
+      <w:pPr>
+        <w:pStyle w:val="References"/>
+        <w:rPr>
+          <w:sz w:val="20"/>
+        </w:rPr>
+      </w:pPr>
+    </w:p>
+    <w:p>
+      <w:pPr>
+        <w:pStyle w:val="References"/>
+        <w:rPr>
+          <w:sz w:val="20"/>
+        </w:rPr>
+      </w:pPr>
+    </w:p>
+    <w:p>
+      <w:pPr>
+        <w:pStyle w:val="References"/>
+        <w:rPr>
+          <w:sz w:val="20"/>
+        </w:rPr>
+      </w:pPr>
+    </w:p>
+    <w:p>
+      <w:pPr>
+        <w:pStyle w:val="References"/>
+        <w:rPr>
+          <w:sz w:val="20"/>
+        </w:rPr>
+      </w:pPr>
+    </w:p>
+    <w:p>
+      <w:pPr>
+        <w:pStyle w:val="References"/>
+        <w:rPr>
+          <w:sz w:val="20"/>
+        </w:rPr>
+      </w:pPr>
+    </w:p>
+    <w:p>
+      <w:pPr>
+        <w:pStyle w:val="References"/>
+        <w:rPr>
+          <w:sz w:val="20"/>
+        </w:rPr>
+      </w:pPr>
+    </w:p>
+    <w:p>
+      <w:pPr>
+        <w:pStyle w:val="References"/>
+        <w:rPr>
+          <w:sz w:val="20"/>
+        </w:rPr>
+      </w:pPr>
+    </w:p>
+    <w:p>
+      <w:pPr>
+        <w:pStyle w:val="References"/>
+        <w:rPr>
+          <w:sz w:val="20"/>
+        </w:rPr>
+      </w:pPr>
+    </w:p>
+    <w:p>
+      <w:pPr>
+        <w:pStyle w:val="References"/>
+        <w:jc w:val="center"/>
+        <w:rPr>
+          <w:i/>
+          <w:sz w:val="16"/>
+        </w:rPr>
+      </w:pPr>
+      <w:proofErr w:type="gramStart"/>
+      <w:r>
+        <w:rPr>
+          <w:i/>
+          <w:sz w:val="16"/>
+        </w:rPr>
+        <w:t>Figure :</w:t>
+      </w:r>
+      <w:proofErr w:type="gramEnd"/>
+      <w:r>
+        <w:rPr>
+          <w:i/>
+          <w:sz w:val="16"/>
+        </w:rPr>
+        <w:t xml:space="preserve"> Learning curve for PCA and TPP</w:t>
+      </w:r>
+    </w:p>
+    <w:p>
+      <w:pPr>
+        <w:pStyle w:val="References"/>
+        <w:jc w:val="center"/>
+        <w:rPr>
+          <w:i/>
+          <w:sz w:val="16"/>
+        </w:rPr>
+      </w:pPr>
+      <w:r>
+        <w:rPr>
+          <w:i/>
+          <w:noProof/>
+          <w:sz w:val="16"/>
+        </w:rPr>
+        <mc:AlternateContent>
+          <mc:Choice Requires="wps">
+            <w:drawing>
+              <wp:anchor distT="0" distB="0" distL="114300" distR="114300" simplePos="0" relativeHeight="251726848" behindDoc="0" locked="0" layoutInCell="1" allowOverlap="1" wp14:editId="36B11C9B">
+                <wp:simplePos x="0" y="0"/>
+                <wp:positionH relativeFrom="column">
+                  <wp:align>center</wp:align>
+                </wp:positionH>
+                <wp:positionV relativeFrom="paragraph">
+                  <wp:posOffset>0</wp:posOffset>
+                </wp:positionV>
+                <wp:extent cx="2800350" cy="1879600"/>
+                <wp:effectExtent l="0" t="0" r="19050" b="25400"/>
+                <wp:wrapNone/>
+                <wp:docPr id="318" name="Text Box 2"/>
+                <wp:cNvGraphicFramePr>
+                  <a:graphicFrameLocks xmlns:a="http://schemas.openxmlformats.org/drawingml/2006/main"/>
+                </wp:cNvGraphicFramePr>
+                <a:graphic xmlns:a="http://schemas.openxmlformats.org/drawingml/2006/main">
+                  <a:graphicData uri="http://schemas.microsoft.com/office/word/2010/wordprocessingShape">
+                    <wps:wsp>
+                      <wps:cNvSpPr txBox="1">
+                        <a:spLocks noChangeArrowheads="1"/>
+                      </wps:cNvSpPr>
+                      <wps:spPr bwMode="auto">
+                        <a:xfrm>
+                          <a:off x="0" y="0"/>
+                          <a:ext cx="2800350" cy="1879600"/>
+                        </a:xfrm>
+                        <a:prstGeom prst="rect">
+                          <a:avLst/>
+                        </a:prstGeom>
+                        <a:solidFill>
+                          <a:srgbClr val="FFFFFF"/>
+                        </a:solidFill>
+                        <a:ln w="9525">
+                          <a:solidFill>
+                            <a:srgbClr val="000000"/>
+                          </a:solidFill>
+                          <a:miter lim="800000"/>
+                          <a:headEnd/>
+                          <a:tailEnd/>
+                        </a:ln>
+                      </wps:spPr>
+                      <wps:txbx>
+                        <w:txbxContent>
+                          <w:p>
+                            <w:r>
+                              <w:rPr>
+                                <w:noProof/>
+                              </w:rPr>
+                              <w:drawing>
+                                <wp:inline distT="0" distB="0" distL="0" distR="0" wp14:anchorId="4416B5EC" wp14:editId="364DECE3">
+                                  <wp:extent cx="2647950" cy="1765300"/>
+                                  <wp:effectExtent l="0" t="0" r="0" b="6350"/>
+                                  <wp:docPr id="319" name="Picture 319"/>
+                                  <wp:cNvGraphicFramePr>
+                                    <a:graphicFrameLocks xmlns:a="http://schemas.openxmlformats.org/drawingml/2006/main" noChangeAspect="1"/>
+                                  </wp:cNvGraphicFramePr>
+                                  <a:graphic xmlns:a="http://schemas.openxmlformats.org/drawingml/2006/main">
+                                    <a:graphicData uri="http://schemas.openxmlformats.org/drawingml/2006/picture">
+                                      <pic:pic xmlns:pic="http://schemas.openxmlformats.org/drawingml/2006/picture">
+                                        <pic:nvPicPr>
+                                          <pic:cNvPr id="0" name=""/>
+                                          <pic:cNvPicPr/>
+                                        </pic:nvPicPr>
+                                        <pic:blipFill>
+                                          <a:blip r:embed="rId57"/>
+                                          <a:stretch>
+                                            <a:fillRect/>
+                                          </a:stretch>
+                                        </pic:blipFill>
+                                        <pic:spPr>
+                                          <a:xfrm>
+                                            <a:off x="0" y="0"/>
+                                            <a:ext cx="2653887" cy="1769258"/>
+                                          </a:xfrm>
+                                          <a:prstGeom prst="rect">
+                                            <a:avLst/>
+                                          </a:prstGeom>
+                                        </pic:spPr>
+                                      </pic:pic>
+                                    </a:graphicData>
+                                  </a:graphic>
+                                </wp:inline>
+                              </w:drawing>
+                            </w:r>
+                          </w:p>
+                        </w:txbxContent>
+                      </wps:txbx>
+                      <wps:bodyPr rot="0" vert="horz" wrap="square" lIns="91440" tIns="45720" rIns="91440" bIns="45720" anchor="t" anchorCtr="0">
+                        <a:noAutofit/>
+                      </wps:bodyPr>
+                    </wps:wsp>
+                  </a:graphicData>
+                </a:graphic>
+                <wp14:sizeRelH relativeFrom="margin">
+                  <wp14:pctWidth>0</wp14:pctWidth>
+                </wp14:sizeRelH>
+                <wp14:sizeRelV relativeFrom="margin">
+                  <wp14:pctHeight>0</wp14:pctHeight>
+                </wp14:sizeRelV>
+              </wp:anchor>
+            </w:drawing>
+          </mc:Choice>
+          <mc:Fallback>
+            <w:pict>
+              <v:shape id="_x0000_s1057" type="#_x0000_t202" style="position:absolute;left:0;text-align:left;margin-left:0;margin-top:0;width:220.5pt;height:148pt;z-index:251726848;visibility:visible;mso-wrap-style:square;mso-width-percent:0;mso-height-percent:0;mso-wrap-distance-left:9pt;mso-wrap-distance-top:0;mso-wrap-distance-right:9pt;mso-wrap-distance-bottom:0;mso-position-horizontal:center;mso-position-horizontal-relative:text;mso-position-vertical:absolute;mso-position-vertical-relative:text;mso-width-percent:0;mso-height-percent:0;mso-width-relative:margin;mso-height-relative:margin;v-text-anchor:top" o:gfxdata="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">
+                <v:textbox>
+                  <w:txbxContent>
+                    <w:p>
+                      <w:r>
+                        <w:rPr>
+                          <w:noProof/>
+                        </w:rPr>
+                        <w:drawing>
+                          <wp:inline distT="0" distB="0" distL="0" distR="0" wp14:anchorId="4416B5EC" wp14:editId="364DECE3">
+                            <wp:extent cx="2647950" cy="1765300"/>
+                            <wp:effectExtent l="0" t="0" r="0" b="6350"/>
+                            <wp:docPr id="319" name="Picture 319"/>
+                            <wp:cNvGraphicFramePr>
+                              <a:graphicFrameLocks xmlns:a="http://schemas.openxmlformats.org/drawingml/2006/main" noChangeAspect="1"/>
+                            </wp:cNvGraphicFramePr>
+                            <a:graphic xmlns:a="http://schemas.openxmlformats.org/drawingml/2006/main">
+                              <a:graphicData uri="http://schemas.openxmlformats.org/drawingml/2006/picture">
+                                <pic:pic xmlns:pic="http://schemas.openxmlformats.org/drawingml/2006/picture">
+                                  <pic:nvPicPr>
+                                    <pic:cNvPr id="0" name=""/>
+                                    <pic:cNvPicPr/>
+                                  </pic:nvPicPr>
+                                  <pic:blipFill>
+                                    <a:blip r:embed="rId57"/>
+                                    <a:stretch>
+                                      <a:fillRect/>
+                                    </a:stretch>
+                                  </pic:blipFill>
+                                  <pic:spPr>
+                                    <a:xfrm>
+                                      <a:off x="0" y="0"/>
+                                      <a:ext cx="2653887" cy="1769258"/>
+                                    </a:xfrm>
+                                    <a:prstGeom prst="rect">
+                                      <a:avLst/>
+                                    </a:prstGeom>
+                                  </pic:spPr>
+                                </pic:pic>
+                              </a:graphicData>
+                            </a:graphic>
+                          </wp:inline>
+                        </w:drawing>
+                      </w:r>
+                    </w:p>
+                  </w:txbxContent>
+                </v:textbox>
+              </v:shape>
+            </w:pict>
+          </mc:Fallback>
+        </mc:AlternateContent>
+      </w:r>
+    </w:p>
+    <w:p>
+      <w:pPr>
+        <w:pStyle w:val="References"/>
+        <w:jc w:val="center"/>
+        <w:rPr>
+          <w:i/>
+          <w:sz w:val="16"/>
+        </w:rPr>
+      </w:pPr>
+    </w:p>
+    <w:p>
+      <w:pPr>
+        <w:pStyle w:val="References"/>
+        <w:jc w:val="center"/>
+        <w:rPr>
+          <w:i/>
+          <w:sz w:val="16"/>
+        </w:rPr>
+      </w:pPr>
+    </w:p>
+    <w:p>
+      <w:pPr>
+        <w:pStyle w:val="References"/>
+        <w:jc w:val="center"/>
+        <w:rPr>
+          <w:i/>
+          <w:sz w:val="16"/>
+        </w:rPr>
+      </w:pPr>
+    </w:p>
+    <w:p>
+      <w:pPr>
+        <w:pStyle w:val="References"/>
+        <w:jc w:val="center"/>
+        <w:rPr>
+          <w:i/>
+          <w:sz w:val="16"/>
+        </w:rPr>
+      </w:pPr>
+    </w:p>
+    <w:p>
+      <w:pPr>
+        <w:pStyle w:val="References"/>
+        <w:jc w:val="center"/>
+        <w:rPr>
+          <w:i/>
+          <w:sz w:val="16"/>
+        </w:rPr>
+      </w:pPr>
+    </w:p>
+    <w:p>
+      <w:pPr>
+        <w:pStyle w:val="References"/>
+        <w:jc w:val="center"/>
+        <w:rPr>
+          <w:i/>
+          <w:sz w:val="16"/>
+        </w:rPr>
+      </w:pPr>
+    </w:p>
+    <w:p>
+      <w:pPr>
+        <w:pStyle w:val="References"/>
+        <w:jc w:val="center"/>
+        <w:rPr>
+          <w:i/>
+          <w:sz w:val="16"/>
+        </w:rPr>
+      </w:pPr>
+    </w:p>
+    <w:p>
+      <w:pPr>
+        <w:pStyle w:val="References"/>
+        <w:jc w:val="center"/>
+        <w:rPr>
+          <w:i/>
+          <w:sz w:val="16"/>
+        </w:rPr>
+      </w:pPr>
+    </w:p>
+    <w:p>
+      <w:pPr>
+        <w:pStyle w:val="References"/>
+        <w:jc w:val="center"/>
+        <w:rPr>
+          <w:i/>
+          <w:sz w:val="16"/>
+        </w:rPr>
+      </w:pPr>
+    </w:p>
+    <w:p>
+      <w:pPr>
+        <w:pStyle w:val="References"/>
+        <w:jc w:val="center"/>
+        <w:rPr>
+          <w:i/>
+          <w:sz w:val="16"/>
+        </w:rPr>
+      </w:pPr>
+    </w:p>
+    <w:p>
+      <w:pPr>
+        <w:pStyle w:val="References"/>
+        <w:rPr>
+          <w:sz w:val="20"/>
+        </w:rPr>
+      </w:pPr>
+    </w:p>
+    <w:p>
+      <w:pPr>
+        <w:pStyle w:val="References"/>
+        <w:jc w:val="center"/>
+        <w:rPr>
+          <w:i/>
+          <w:sz w:val="16"/>
+        </w:rPr>
+      </w:pPr>
+      <w:proofErr w:type="gramStart"/>
+      <w:r>
+        <w:rPr>
+          <w:i/>
+          <w:sz w:val="16"/>
+        </w:rPr>
+        <w:t>Figure :</w:t>
+      </w:r>
+      <w:proofErr w:type="gramEnd"/>
+      <w:r>
+        <w:rPr>
+          <w:i/>
+          <w:sz w:val="16"/>
+        </w:rPr>
+        <w:t xml:space="preserve"> Learning curve for ICA and RP</w:t>
+      </w:r>
+    </w:p>
+    <w:p>
+      <w:pPr>
+        <w:pStyle w:val="References"/>
+        <w:rPr>
+          <w:sz w:val="20"/>
+        </w:rPr>
+      </w:pPr>
+    </w:p>
+    <w:p>
+      <w:pPr>
+        <w:pStyle w:val="References"/>
+        <w:rPr>
+          <w:b/>
+          <w:sz w:val="20"/>
+        </w:rPr>
+      </w:pPr>
+      <w:r>
+        <w:rPr>
+          <w:b/>
+          <w:sz w:val="20"/>
+        </w:rPr>
+        <w:t>Part 5</w:t>
+      </w:r>
+    </w:p>
+    <w:p>
+      <w:pPr>
+        <w:pStyle w:val="References"/>
+        <w:rPr>
+          <w:sz w:val="20"/>
+        </w:rPr>
+      </w:pPr>
+      <w:bookmarkStart w:id="0" w:name="_GoBack"/>
+      <w:bookmarkEnd w:id="0"/>
+    </w:p>
+    <w:p>
+      <w:pPr>
+        <w:pStyle w:val="References"/>
+        <w:rPr>
+          <w:sz w:val="20"/>
+        </w:rPr>
+      </w:pPr>
+    </w:p>
+    <w:p>
+      <w:pPr>
+        <w:pStyle w:val="References"/>
+        <w:rPr>
+          <w:sz w:val="20"/>
+        </w:rPr>
+      </w:pPr>
+    </w:p>
+    <w:p>
+      <w:pPr>
+        <w:pStyle w:val="References"/>
+        <w:rPr>
+          <w:sz w:val="20"/>
+        </w:rPr>
+      </w:pPr>
+    </w:p>
+    <w:p>
+      <w:pPr>
+        <w:pStyle w:val="References"/>
+        <w:rPr>
+          <w:b/>
+          <w:sz w:val="20"/>
+        </w:rPr>
+      </w:pPr>
+      <w:r>
+        <w:rPr>
+          <w:b/>
+          <w:noProof/>
+          <w:sz w:val="20"/>
+        </w:rPr>
+        <mc:AlternateContent>
+          <mc:Choice Requires="wps">
+            <w:drawing>
+              <wp:anchor distT="0" distB="0" distL="114300" distR="114300" simplePos="0" relativeHeight="251728896" behindDoc="0" locked="0" layoutInCell="1" allowOverlap="1" wp14:editId="36B11C9B">
+                <wp:simplePos x="0" y="0"/>
+                <wp:positionH relativeFrom="column">
+                  <wp:align>center</wp:align>
+                </wp:positionH>
+                <wp:positionV relativeFrom="paragraph">
+                  <wp:posOffset>0</wp:posOffset>
+                </wp:positionV>
+                <wp:extent cx="2851150" cy="1752600"/>
+                <wp:effectExtent l="0" t="0" r="25400" b="19050"/>
+                <wp:wrapNone/>
+                <wp:docPr id="320" name="Text Box 2"/>
+                <wp:cNvGraphicFramePr>
+                  <a:graphicFrameLocks xmlns:a="http://schemas.openxmlformats.org/drawingml/2006/main"/>
+                </wp:cNvGraphicFramePr>
+                <a:graphic xmlns:a="http://schemas.openxmlformats.org/drawingml/2006/main">
+                  <a:graphicData uri="http://schemas.microsoft.com/office/word/2010/wordprocessingShape">
+                    <wps:wsp>
+                      <wps:cNvSpPr txBox="1">
+                        <a:spLocks noChangeArrowheads="1"/>
+                      </wps:cNvSpPr>
+                      <wps:spPr bwMode="auto">
+                        <a:xfrm>
+                          <a:off x="0" y="0"/>
+                          <a:ext cx="2851150" cy="1752600"/>
+                        </a:xfrm>
+                        <a:prstGeom prst="rect">
+                          <a:avLst/>
+                        </a:prstGeom>
+                        <a:solidFill>
+                          <a:srgbClr val="FFFFFF"/>
+                        </a:solidFill>
+                        <a:ln w="9525">
+                          <a:solidFill>
+                            <a:srgbClr val="000000"/>
+                          </a:solidFill>
+                          <a:miter lim="800000"/>
+                          <a:headEnd/>
+                          <a:tailEnd/>
+                        </a:ln>
+                      </wps:spPr>
+                      <wps:txbx>
+                        <w:txbxContent>
+                          <w:p>
+                            <w:r>
+                              <w:rPr>
+                                <w:noProof/>
+                              </w:rPr>
+                              <w:drawing>
+                                <wp:inline distT="0" distB="0" distL="0" distR="0" wp14:anchorId="6655C28D" wp14:editId="03157909">
+                                  <wp:extent cx="2679700" cy="1651000"/>
+                                  <wp:effectExtent l="0" t="0" r="6350" b="6350"/>
+                                  <wp:docPr id="321" name="Picture 321"/>
+                                  <wp:cNvGraphicFramePr>
+                                    <a:graphicFrameLocks xmlns:a="http://schemas.openxmlformats.org/drawingml/2006/main" noChangeAspect="1"/>
+                                  </wp:cNvGraphicFramePr>
+                                  <a:graphic xmlns:a="http://schemas.openxmlformats.org/drawingml/2006/main">
+                                    <a:graphicData uri="http://schemas.openxmlformats.org/drawingml/2006/picture">
+                                      <pic:pic xmlns:pic="http://schemas.openxmlformats.org/drawingml/2006/picture">
+                                        <pic:nvPicPr>
+                                          <pic:cNvPr id="0" name=""/>
+                                          <pic:cNvPicPr/>
+                                        </pic:nvPicPr>
+                                        <pic:blipFill>
+                                          <a:blip r:embed="rId58"/>
+                                          <a:stretch>
+                                            <a:fillRect/>
+                                          </a:stretch>
+                                        </pic:blipFill>
+                                        <pic:spPr>
+                                          <a:xfrm>
+                                            <a:off x="0" y="0"/>
+                                            <a:ext cx="2685709" cy="1654702"/>
+                                          </a:xfrm>
+                                          <a:prstGeom prst="rect">
+                                            <a:avLst/>
+                                          </a:prstGeom>
+                                        </pic:spPr>
+                                      </pic:pic>
+                                    </a:graphicData>
+                                  </a:graphic>
+                                </wp:inline>
+                              </w:drawing>
+                            </w:r>
+                          </w:p>
+                        </w:txbxContent>
+                      </wps:txbx>
+                      <wps:bodyPr rot="0" vert="horz" wrap="square" lIns="91440" tIns="45720" rIns="91440" bIns="45720" anchor="t" anchorCtr="0">
+                        <a:noAutofit/>
+                      </wps:bodyPr>
+                    </wps:wsp>
+                  </a:graphicData>
+                </a:graphic>
+                <wp14:sizeRelH relativeFrom="margin">
+                  <wp14:pctWidth>0</wp14:pctWidth>
+                </wp14:sizeRelH>
+                <wp14:sizeRelV relativeFrom="margin">
+                  <wp14:pctHeight>0</wp14:pctHeight>
+                </wp14:sizeRelV>
+              </wp:anchor>
+            </w:drawing>
+          </mc:Choice>
+          <mc:Fallback>
+            <w:pict>
+              <v:shape id="_x0000_s1058" type="#_x0000_t202" style="position:absolute;left:0;text-align:left;margin-left:0;margin-top:0;width:224.5pt;height:138pt;z-index:251728896;visibility:visible;mso-wrap-style:square;mso-width-percent:0;mso-height-percent:0;mso-wrap-distance-left:9pt;mso-wrap-distance-top:0;mso-wrap-distance-right:9pt;mso-wrap-distance-bottom:0;mso-position-horizontal:center;mso-position-horizontal-relative:text;mso-position-vertical:absolute;mso-position-vertical-relative:text;mso-width-percent:0;mso-height-percent:0;mso-width-relative:margin;mso-height-relative:margin;v-text-anchor:top" o:gfxdata="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">
+                <v:textbox>
+                  <w:txbxContent>
+                    <w:p>
+                      <w:r>
+                        <w:rPr>
+                          <w:noProof/>
+                        </w:rPr>
+                        <w:drawing>
+                          <wp:inline distT="0" distB="0" distL="0" distR="0" wp14:anchorId="6655C28D" wp14:editId="03157909">
+                            <wp:extent cx="2679700" cy="1651000"/>
+                            <wp:effectExtent l="0" t="0" r="6350" b="6350"/>
+                            <wp:docPr id="321" name="Picture 321"/>
+                            <wp:cNvGraphicFramePr>
+                              <a:graphicFrameLocks xmlns:a="http://schemas.openxmlformats.org/drawingml/2006/main" noChangeAspect="1"/>
+                            </wp:cNvGraphicFramePr>
+                            <a:graphic xmlns:a="http://schemas.openxmlformats.org/drawingml/2006/main">
+                              <a:graphicData uri="http://schemas.openxmlformats.org/drawingml/2006/picture">
+                                <pic:pic xmlns:pic="http://schemas.openxmlformats.org/drawingml/2006/picture">
+                                  <pic:nvPicPr>
+                                    <pic:cNvPr id="0" name=""/>
+                                    <pic:cNvPicPr/>
+                                  </pic:nvPicPr>
+                                  <pic:blipFill>
+                                    <a:blip r:embed="rId58"/>
+                                    <a:stretch>
+                                      <a:fillRect/>
+                                    </a:stretch>
+                                  </pic:blipFill>
+                                  <pic:spPr>
+                                    <a:xfrm>
+                                      <a:off x="0" y="0"/>
+                                      <a:ext cx="2685709" cy="1654702"/>
+                                    </a:xfrm>
+                                    <a:prstGeom prst="rect">
+                                      <a:avLst/>
+                                    </a:prstGeom>
+                                  </pic:spPr>
+                                </pic:pic>
+                              </a:graphicData>
+                            </a:graphic>
+                          </wp:inline>
+                        </w:drawing>
+                      </w:r>
+                    </w:p>
+                  </w:txbxContent>
+                </v:textbox>
+              </v:shape>
+            </w:pict>
+          </mc:Fallback>
+        </mc:AlternateContent>
+      </w:r>
+    </w:p>
+    <w:p>
+      <w:pPr>
+        <w:pStyle w:val="References"/>
+        <w:rPr>
+          <w:sz w:val="20"/>
+        </w:rPr>
+      </w:pPr>
+    </w:p>
+    <w:p>
+      <w:pPr>
+        <w:pStyle w:val="References"/>
+        <w:rPr>
+          <w:sz w:val="20"/>
+        </w:rPr>
+      </w:pPr>
+    </w:p>
+    <w:p>
+      <w:pPr>
+        <w:pStyle w:val="References"/>
+        <w:rPr>
+          <w:sz w:val="20"/>
+        </w:rPr>
+      </w:pPr>
+    </w:p>
+    <w:p>
+      <w:pPr>
+        <w:pStyle w:val="References"/>
+        <w:rPr>
+          <w:sz w:val="20"/>
+        </w:rPr>
+      </w:pPr>
+    </w:p>
+    <w:p>
+      <w:pPr>
+        <w:pStyle w:val="References"/>
+        <w:rPr>
+          <w:sz w:val="20"/>
+        </w:rPr>
+      </w:pPr>
+    </w:p>
+    <w:p>
+      <w:pPr>
+        <w:pStyle w:val="References"/>
+        <w:rPr>
+          <w:sz w:val="20"/>
+        </w:rPr>
+      </w:pPr>
+    </w:p>
+    <w:p>
+      <w:pPr>
+        <w:pStyle w:val="References"/>
+        <w:rPr>
+          <w:sz w:val="20"/>
+        </w:rPr>
+      </w:pPr>
+    </w:p>
+    <w:p>
+      <w:pPr>
+        <w:pStyle w:val="References"/>
+        <w:rPr>
+          <w:sz w:val="20"/>
+        </w:rPr>
+      </w:pPr>
+    </w:p>
+    <w:p>
+      <w:pPr>
+        <w:pStyle w:val="References"/>
+        <w:rPr>
+          <w:sz w:val="20"/>
+        </w:rPr>
+      </w:pPr>
+    </w:p>
+    <w:p>
+      <w:pPr>
+        <w:pStyle w:val="References"/>
+        <w:rPr>
+          <w:sz w:val="20"/>
+        </w:rPr>
+      </w:pPr>
+    </w:p>
+    <w:p>
+      <w:pPr>
+        <w:pStyle w:val="References"/>
+        <w:jc w:val="center"/>
+        <w:rPr>
+          <w:i/>
+          <w:sz w:val="16"/>
+        </w:rPr>
+      </w:pPr>
+      <w:proofErr w:type="gramStart"/>
+      <w:r>
+        <w:rPr>
+          <w:i/>
+          <w:sz w:val="16"/>
+        </w:rPr>
+        <w:t>Figure :</w:t>
+      </w:r>
+      <w:proofErr w:type="gramEnd"/>
+      <w:r>
+        <w:rPr>
+          <w:i/>
+          <w:sz w:val="16"/>
+        </w:rPr>
+        <w:t xml:space="preserve"> Error vs k for EM and k-Means</w:t>
+      </w:r>
+    </w:p>
+    <w:p>
+      <w:pPr>
+        <w:pStyle w:val="References"/>
+        <w:rPr>
+          <w:sz w:val="20"/>
+        </w:rPr>
+      </w:pPr>
+    </w:p>
+    <w:p>
+      <w:pPr>
+        <w:pStyle w:val="References"/>
+        <w:rPr>
+          <w:sz w:val="20"/>
+        </w:rPr>
+      </w:pPr>
+    </w:p>
+    <w:p>
+      <w:pPr>
+        <w:pStyle w:val="References"/>
+        <w:rPr>
+          <w:sz w:val="20"/>
+        </w:rPr>
+      </w:pPr>
+      <w:r>
+        <w:rPr>
+          <w:noProof/>
+          <w:sz w:val="20"/>
+        </w:rPr>
+        <mc:AlternateContent>
+          <mc:Choice Requires="wps">
+            <w:drawing>
+              <wp:anchor distT="0" distB="0" distL="114300" distR="114300" simplePos="0" relativeHeight="251730944" behindDoc="0" locked="0" layoutInCell="1" allowOverlap="1" wp14:editId="36B11C9B">
+                <wp:simplePos x="0" y="0"/>
+                <wp:positionH relativeFrom="column">
+                  <wp:align>center</wp:align>
+                </wp:positionH>
+                <wp:positionV relativeFrom="paragraph">
+                  <wp:posOffset>0</wp:posOffset>
+                </wp:positionV>
+                <wp:extent cx="2857500" cy="1746250"/>
+                <wp:effectExtent l="0" t="0" r="19050" b="25400"/>
+                <wp:wrapNone/>
+                <wp:docPr id="322" name="Text Box 2"/>
+                <wp:cNvGraphicFramePr>
+                  <a:graphicFrameLocks xmlns:a="http://schemas.openxmlformats.org/drawingml/2006/main"/>
+                </wp:cNvGraphicFramePr>
+                <a:graphic xmlns:a="http://schemas.openxmlformats.org/drawingml/2006/main">
+                  <a:graphicData uri="http://schemas.microsoft.com/office/word/2010/wordprocessingShape">
+                    <wps:wsp>
+                      <wps:cNvSpPr txBox="1">
+                        <a:spLocks noChangeArrowheads="1"/>
+                      </wps:cNvSpPr>
+                      <wps:spPr bwMode="auto">
+                        <a:xfrm>
+                          <a:off x="0" y="0"/>
+                          <a:ext cx="2857500" cy="1746250"/>
+                        </a:xfrm>
+                        <a:prstGeom prst="rect">
+                          <a:avLst/>
+                        </a:prstGeom>
+                        <a:solidFill>
+                          <a:srgbClr val="FFFFFF"/>
+                        </a:solidFill>
+                        <a:ln w="9525">
+                          <a:solidFill>
+                            <a:srgbClr val="000000"/>
+                          </a:solidFill>
+                          <a:miter lim="800000"/>
+                          <a:headEnd/>
+                          <a:tailEnd/>
+                        </a:ln>
+                      </wps:spPr>
+                      <wps:txbx>
+                        <w:txbxContent>
+                          <w:p>
+                            <w:r>
+                              <w:rPr>
+                                <w:noProof/>
+                              </w:rPr>
+                              <w:drawing>
+                                <wp:inline distT="0" distB="0" distL="0" distR="0" wp14:anchorId="5261F03A" wp14:editId="1249C03B">
+                                  <wp:extent cx="2679700" cy="1612900"/>
+                                  <wp:effectExtent l="0" t="0" r="6350" b="6350"/>
+                                  <wp:docPr id="323" name="Picture 323"/>
+                                  <wp:cNvGraphicFramePr>
+                                    <a:graphicFrameLocks xmlns:a="http://schemas.openxmlformats.org/drawingml/2006/main" noChangeAspect="1"/>
+                                  </wp:cNvGraphicFramePr>
+                                  <a:graphic xmlns:a="http://schemas.openxmlformats.org/drawingml/2006/main">
+                                    <a:graphicData uri="http://schemas.openxmlformats.org/drawingml/2006/picture">
+                                      <pic:pic xmlns:pic="http://schemas.openxmlformats.org/drawingml/2006/picture">
+                                        <pic:nvPicPr>
+                                          <pic:cNvPr id="0" name=""/>
+                                          <pic:cNvPicPr/>
+                                        </pic:nvPicPr>
+                                        <pic:blipFill>
+                                          <a:blip r:embed="rId59"/>
+                                          <a:stretch>
+                                            <a:fillRect/>
+                                          </a:stretch>
+                                        </pic:blipFill>
+                                        <pic:spPr>
+                                          <a:xfrm>
+                                            <a:off x="0" y="0"/>
+                                            <a:ext cx="2685708" cy="1616516"/>
+                                          </a:xfrm>
+                                          <a:prstGeom prst="rect">
+                                            <a:avLst/>
+                                          </a:prstGeom>
+                                        </pic:spPr>
+                                      </pic:pic>
+                                    </a:graphicData>
+                                  </a:graphic>
+                                </wp:inline>
+                              </w:drawing>
+                            </w:r>
+                          </w:p>
+                        </w:txbxContent>
+                      </wps:txbx>
+                      <wps:bodyPr rot="0" vert="horz" wrap="square" lIns="91440" tIns="45720" rIns="91440" bIns="45720" anchor="t" anchorCtr="0">
+                        <a:noAutofit/>
+                      </wps:bodyPr>
+                    </wps:wsp>
+                  </a:graphicData>
+                </a:graphic>
+                <wp14:sizeRelH relativeFrom="margin">
+                  <wp14:pctWidth>0</wp14:pctWidth>
+                </wp14:sizeRelH>
+                <wp14:sizeRelV relativeFrom="margin">
+                  <wp14:pctHeight>0</wp14:pctHeight>
+                </wp14:sizeRelV>
+              </wp:anchor>
+            </w:drawing>
+          </mc:Choice>
+          <mc:Fallback>
+            <w:pict>
+              <v:shape id="_x0000_s1059" type="#_x0000_t202" style="position:absolute;left:0;text-align:left;margin-left:0;margin-top:0;width:225pt;height:137.5pt;z-index:251730944;visibility:visible;mso-wrap-style:square;mso-width-percent:0;mso-height-percent:0;mso-wrap-distance-left:9pt;mso-wrap-distance-top:0;mso-wrap-distance-right:9pt;mso-wrap-distance-bottom:0;mso-position-horizontal:center;mso-position-horizontal-relative:text;mso-position-vertical:absolute;mso-position-vertical-relative:text;mso-width-percent:0;mso-height-percent:0;mso-width-relative:margin;mso-height-relative:margin;v-text-anchor:top" o:gfxdata="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">
+                <v:textbox>
+                  <w:txbxContent>
+                    <w:p>
+                      <w:r>
+                        <w:rPr>
+                          <w:noProof/>
+                        </w:rPr>
+                        <w:drawing>
+                          <wp:inline distT="0" distB="0" distL="0" distR="0" wp14:anchorId="5261F03A" wp14:editId="1249C03B">
+                            <wp:extent cx="2679700" cy="1612900"/>
+                            <wp:effectExtent l="0" t="0" r="6350" b="6350"/>
+                            <wp:docPr id="323" name="Picture 323"/>
+                            <wp:cNvGraphicFramePr>
+                              <a:graphicFrameLocks xmlns:a="http://schemas.openxmlformats.org/drawingml/2006/main" noChangeAspect="1"/>
+                            </wp:cNvGraphicFramePr>
+                            <a:graphic xmlns:a="http://schemas.openxmlformats.org/drawingml/2006/main">
+                              <a:graphicData uri="http://schemas.openxmlformats.org/drawingml/2006/picture">
+                                <pic:pic xmlns:pic="http://schemas.openxmlformats.org/drawingml/2006/picture">
+                                  <pic:nvPicPr>
+                                    <pic:cNvPr id="0" name=""/>
+                                    <pic:cNvPicPr/>
+                                  </pic:nvPicPr>
+                                  <pic:blipFill>
+                                    <a:blip r:embed="rId59"/>
+                                    <a:stretch>
+                                      <a:fillRect/>
+                                    </a:stretch>
+                                  </pic:blipFill>
+                                  <pic:spPr>
+                                    <a:xfrm>
+                                      <a:off x="0" y="0"/>
+                                      <a:ext cx="2685708" cy="1616516"/>
+                                    </a:xfrm>
+                                    <a:prstGeom prst="rect">
+                                      <a:avLst/>
+                                    </a:prstGeom>
+                                  </pic:spPr>
+                                </pic:pic>
+                              </a:graphicData>
+                            </a:graphic>
+                          </wp:inline>
+                        </w:drawing>
+                      </w:r>
+                    </w:p>
+                  </w:txbxContent>
+                </v:textbox>
+              </v:shape>
+            </w:pict>
+          </mc:Fallback>
+        </mc:AlternateContent>
+      </w:r>
+    </w:p>
+    <w:p>
+      <w:pPr>
+        <w:pStyle w:val="References"/>
+        <w:rPr>
+          <w:sz w:val="20"/>
+        </w:rPr>
+      </w:pPr>
+    </w:p>
+    <w:p>
+      <w:pPr>
+        <w:pStyle w:val="References"/>
+        <w:rPr>
+          <w:sz w:val="20"/>
+        </w:rPr>
+      </w:pPr>
+    </w:p>
+    <w:p>
+      <w:pPr>
+        <w:pStyle w:val="References"/>
+        <w:rPr>
+          <w:sz w:val="20"/>
+        </w:rPr>
+      </w:pPr>
+    </w:p>
+    <w:p>
+      <w:pPr>
+        <w:pStyle w:val="References"/>
+        <w:rPr>
+          <w:sz w:val="20"/>
+        </w:rPr>
+      </w:pPr>
+    </w:p>
+    <w:p>
+      <w:pPr>
+        <w:pStyle w:val="References"/>
+        <w:rPr>
+          <w:sz w:val="20"/>
+        </w:rPr>
+      </w:pPr>
+    </w:p>
+    <w:p>
+      <w:pPr>
+        <w:pStyle w:val="References"/>
+        <w:rPr>
+          <w:sz w:val="20"/>
+        </w:rPr>
+      </w:pPr>
+    </w:p>
+    <w:p>
+      <w:pPr>
+        <w:pStyle w:val="References"/>
+        <w:rPr>
+          <w:sz w:val="20"/>
+        </w:rPr>
+      </w:pPr>
+    </w:p>
+    <w:p>
+      <w:pPr>
+        <w:pStyle w:val="References"/>
+        <w:jc w:val="center"/>
+        <w:rPr>
+          <w:i/>
+          <w:sz w:val="16"/>
+        </w:rPr>
+      </w:pPr>
+      <w:proofErr w:type="gramStart"/>
+      <w:r>
+        <w:rPr>
+          <w:i/>
+          <w:sz w:val="16"/>
+        </w:rPr>
+        <w:t>Figure :</w:t>
+      </w:r>
+      <w:proofErr w:type="gramEnd"/>
+      <w:r>
+        <w:rPr>
+          <w:i/>
+          <w:sz w:val="16"/>
+        </w:rPr>
+        <w:t xml:space="preserve"> Learning curve for EM and k-Means</w:t>
+      </w:r>
     </w:p>
     <w:p>
       <w:pPr>
@@ -13718,11 +17077,11 @@
           <c:showPercent val="0"/>
           <c:showBubbleSize val="0"/>
         </c:dLbls>
-        <c:axId val="157950336"/>
-        <c:axId val="157951872"/>
+        <c:axId val="163147776"/>
+        <c:axId val="163149312"/>
       </c:scatterChart>
       <c:valAx>
-        <c:axId val="157950336"/>
+        <c:axId val="163147776"/>
         <c:scaling>
           <c:orientation val="minMax"/>
         </c:scaling>
@@ -13731,12 +17090,12 @@
         <c:majorTickMark val="out"/>
         <c:minorTickMark val="none"/>
         <c:tickLblPos val="nextTo"/>
-        <c:crossAx val="157951872"/>
+        <c:crossAx val="163149312"/>
         <c:crosses val="autoZero"/>
         <c:crossBetween val="midCat"/>
       </c:valAx>
       <c:valAx>
-        <c:axId val="157951872"/>
+        <c:axId val="163149312"/>
         <c:scaling>
           <c:orientation val="minMax"/>
         </c:scaling>
@@ -13747,7 +17106,7 @@
         <c:majorTickMark val="out"/>
         <c:minorTickMark val="none"/>
         <c:tickLblPos val="nextTo"/>
-        <c:crossAx val="157950336"/>
+        <c:crossAx val="163147776"/>
         <c:crosses val="autoZero"/>
         <c:crossBetween val="midCat"/>
       </c:valAx>
@@ -14028,11 +17387,11 @@
           <c:showPercent val="0"/>
           <c:showBubbleSize val="0"/>
         </c:dLbls>
-        <c:axId val="157960064"/>
-        <c:axId val="157961600"/>
+        <c:axId val="167801216"/>
+        <c:axId val="167803520"/>
       </c:scatterChart>
       <c:valAx>
-        <c:axId val="157960064"/>
+        <c:axId val="167801216"/>
         <c:scaling>
           <c:orientation val="minMax"/>
         </c:scaling>
@@ -14041,12 +17400,12 @@
         <c:majorTickMark val="out"/>
         <c:minorTickMark val="none"/>
         <c:tickLblPos val="nextTo"/>
-        <c:crossAx val="157961600"/>
+        <c:crossAx val="167803520"/>
         <c:crosses val="autoZero"/>
         <c:crossBetween val="midCat"/>
       </c:valAx>
       <c:valAx>
-        <c:axId val="157961600"/>
+        <c:axId val="167803520"/>
         <c:scaling>
           <c:orientation val="minMax"/>
         </c:scaling>
@@ -14057,7 +17416,7 @@
         <c:majorTickMark val="out"/>
         <c:minorTickMark val="none"/>
         <c:tickLblPos val="nextTo"/>
-        <c:crossAx val="157960064"/>
+        <c:crossAx val="167801216"/>
         <c:crosses val="autoZero"/>
         <c:crossBetween val="midCat"/>
       </c:valAx>
@@ -14375,11 +17734,11 @@
         </c:dLbls>
         <c:marker val="1"/>
         <c:smooth val="0"/>
-        <c:axId val="157969024"/>
-        <c:axId val="157970816"/>
+        <c:axId val="186992512"/>
+        <c:axId val="189145856"/>
       </c:lineChart>
       <c:catAx>
-        <c:axId val="157969024"/>
+        <c:axId val="186992512"/>
         <c:scaling>
           <c:orientation val="minMax"/>
         </c:scaling>
@@ -14388,7 +17747,7 @@
         <c:majorTickMark val="out"/>
         <c:minorTickMark val="none"/>
         <c:tickLblPos val="nextTo"/>
-        <c:crossAx val="157970816"/>
+        <c:crossAx val="189145856"/>
         <c:crosses val="autoZero"/>
         <c:auto val="1"/>
         <c:lblAlgn val="ctr"/>
@@ -14396,7 +17755,7 @@
         <c:noMultiLvlLbl val="0"/>
       </c:catAx>
       <c:valAx>
-        <c:axId val="157970816"/>
+        <c:axId val="189145856"/>
         <c:scaling>
           <c:orientation val="minMax"/>
         </c:scaling>
@@ -14407,7 +17766,7 @@
         <c:majorTickMark val="out"/>
         <c:minorTickMark val="none"/>
         <c:tickLblPos val="nextTo"/>
-        <c:crossAx val="157969024"/>
+        <c:crossAx val="186992512"/>
         <c:crosses val="autoZero"/>
         <c:crossBetween val="between"/>
       </c:valAx>
@@ -14740,11 +18099,11 @@
           <c:showPercent val="0"/>
           <c:showBubbleSize val="0"/>
         </c:dLbls>
-        <c:axId val="157983104"/>
-        <c:axId val="157984640"/>
+        <c:axId val="157780992"/>
+        <c:axId val="157975296"/>
       </c:scatterChart>
       <c:valAx>
-        <c:axId val="157983104"/>
+        <c:axId val="157780992"/>
         <c:scaling>
           <c:orientation val="minMax"/>
         </c:scaling>
@@ -14753,12 +18112,12 @@
         <c:majorTickMark val="out"/>
         <c:minorTickMark val="none"/>
         <c:tickLblPos val="nextTo"/>
-        <c:crossAx val="157984640"/>
+        <c:crossAx val="157975296"/>
         <c:crosses val="autoZero"/>
         <c:crossBetween val="midCat"/>
       </c:valAx>
       <c:valAx>
-        <c:axId val="157984640"/>
+        <c:axId val="157975296"/>
         <c:scaling>
           <c:orientation val="minMax"/>
         </c:scaling>
@@ -14769,7 +18128,7 @@
         <c:majorTickMark val="out"/>
         <c:minorTickMark val="none"/>
         <c:tickLblPos val="nextTo"/>
-        <c:crossAx val="157983104"/>
+        <c:crossAx val="157780992"/>
         <c:crosses val="autoZero"/>
         <c:crossBetween val="midCat"/>
       </c:valAx>

</xml_diff>